<commit_message>
finished ppt, added install instructions
</commit_message>
<xml_diff>
--- a/Lab6/lab_6_likelihood.docx
+++ b/Lab6/lab_6_likelihood.docx
@@ -1,6 +1,6 @@
 
 <file path=word/document.xml><?xml version="1.0" encoding="utf-8"?>
-<w:document xmlns:wpc="http://schemas.microsoft.com/office/word/2010/wordprocessingCanvas" xmlns:cx="http://schemas.microsoft.com/office/drawing/2014/chartex" xmlns:cx1="http://schemas.microsoft.com/office/drawing/2015/9/8/chartex" xmlns:cx2="http://schemas.microsoft.com/office/drawing/2015/10/21/chartex" xmlns:mc="http://schemas.openxmlformats.org/markup-compatibility/2006" xmlns:o="urn:schemas-microsoft-com:office:office" xmlns:r="http://schemas.openxmlformats.org/officeDocument/2006/relationships" xmlns:m="http://schemas.openxmlformats.org/officeDocument/2006/math" xmlns:v="urn:schemas-microsoft-com:vml" xmlns:wp14="http://schemas.microsoft.com/office/word/2010/wordprocessingDrawing" xmlns:wp="http://schemas.openxmlformats.org/drawingml/2006/wordprocessingDrawing" xmlns:w10="urn:schemas-microsoft-com:office:word" xmlns:w="http://schemas.openxmlformats.org/wordprocessingml/2006/main" xmlns:w14="http://schemas.microsoft.com/office/word/2010/wordml" xmlns:w15="http://schemas.microsoft.com/office/word/2012/wordml" xmlns:w16se="http://schemas.microsoft.com/office/word/2015/wordml/symex" xmlns:wpg="http://schemas.microsoft.com/office/word/2010/wordprocessingGroup" xmlns:wpi="http://schemas.microsoft.com/office/word/2010/wordprocessingInk" xmlns:wne="http://schemas.microsoft.com/office/word/2006/wordml" xmlns:wps="http://schemas.microsoft.com/office/word/2010/wordprocessingShape" mc:Ignorable="w14 w15 w16se wp14">
+<w:document xmlns:wpc="http://schemas.microsoft.com/office/word/2010/wordprocessingCanvas" xmlns:cx="http://schemas.microsoft.com/office/drawing/2014/chartex" xmlns:cx1="http://schemas.microsoft.com/office/drawing/2015/9/8/chartex" xmlns:cx2="http://schemas.microsoft.com/office/drawing/2015/10/21/chartex" xmlns:cx3="http://schemas.microsoft.com/office/drawing/2016/5/9/chartex" xmlns:cx4="http://schemas.microsoft.com/office/drawing/2016/5/10/chartex" xmlns:cx5="http://schemas.microsoft.com/office/drawing/2016/5/11/chartex" xmlns:cx6="http://schemas.microsoft.com/office/drawing/2016/5/12/chartex" xmlns:cx7="http://schemas.microsoft.com/office/drawing/2016/5/13/chartex" xmlns:cx8="http://schemas.microsoft.com/office/drawing/2016/5/14/chartex" xmlns:mc="http://schemas.openxmlformats.org/markup-compatibility/2006" xmlns:aink="http://schemas.microsoft.com/office/drawing/2016/ink" xmlns:am3d="http://schemas.microsoft.com/office/drawing/2017/model3d" xmlns:o="urn:schemas-microsoft-com:office:office" xmlns:r="http://schemas.openxmlformats.org/officeDocument/2006/relationships" xmlns:m="http://schemas.openxmlformats.org/officeDocument/2006/math" xmlns:v="urn:schemas-microsoft-com:vml" xmlns:wp14="http://schemas.microsoft.com/office/word/2010/wordprocessingDrawing" xmlns:wp="http://schemas.openxmlformats.org/drawingml/2006/wordprocessingDrawing" xmlns:w10="urn:schemas-microsoft-com:office:word" xmlns:w="http://schemas.openxmlformats.org/wordprocessingml/2006/main" xmlns:w14="http://schemas.microsoft.com/office/word/2010/wordml" xmlns:w15="http://schemas.microsoft.com/office/word/2012/wordml" xmlns:w16cid="http://schemas.microsoft.com/office/word/2016/wordml/cid" xmlns:w16se="http://schemas.microsoft.com/office/word/2015/wordml/symex" xmlns:wpg="http://schemas.microsoft.com/office/word/2010/wordprocessingGroup" xmlns:wpi="http://schemas.microsoft.com/office/word/2010/wordprocessingInk" xmlns:wne="http://schemas.microsoft.com/office/word/2006/wordml" xmlns:wps="http://schemas.microsoft.com/office/word/2010/wordprocessingShape" mc:Ignorable="w14 w15 w16se w16cid wp14">
   <w:body>
     <w:p>
       <w:pPr>
@@ -28,26 +28,35 @@
           <w:sz w:val="44"/>
           <w:szCs w:val="44"/>
         </w:rPr>
-        <w:t xml:space="preserve"> – Tree Building (Part 2)</w:t>
-      </w:r>
-    </w:p>
-    <w:p>
-      <w:pPr>
-        <w:jc w:val="center"/>
+        <w:t xml:space="preserve"> – </w:t>
+      </w:r>
+      <w:r>
         <w:rPr>
           <w:rFonts w:asciiTheme="minorHAnsi" w:hAnsiTheme="minorHAnsi" w:cstheme="minorHAnsi"/>
           <w:b/>
           <w:sz w:val="44"/>
           <w:szCs w:val="44"/>
         </w:rPr>
-      </w:pPr>
-      <w:r>
+        <w:t>Phylogenetics II:</w:t>
+      </w:r>
+    </w:p>
+    <w:p>
+      <w:pPr>
+        <w:jc w:val="center"/>
         <w:rPr>
           <w:rFonts w:asciiTheme="minorHAnsi" w:hAnsiTheme="minorHAnsi" w:cstheme="minorHAnsi"/>
           <w:b/>
           <w:sz w:val="44"/>
           <w:szCs w:val="44"/>
         </w:rPr>
+      </w:pPr>
+      <w:r>
+        <w:rPr>
+          <w:rFonts w:asciiTheme="minorHAnsi" w:hAnsiTheme="minorHAnsi" w:cstheme="minorHAnsi"/>
+          <w:b/>
+          <w:sz w:val="44"/>
+          <w:szCs w:val="44"/>
+        </w:rPr>
         <w:t>Introduction to Models of DNA Sequence Evolution and Maximum Likelihood</w:t>
       </w:r>
     </w:p>
@@ -101,7 +110,7 @@
           <w:sz w:val="32"/>
           <w:szCs w:val="32"/>
         </w:rPr>
-        <w:t>Part I – Models of DNA Sequence Evolution</w:t>
+        <w:t>Setup and Installation</w:t>
       </w:r>
     </w:p>
     <w:p>
@@ -123,8 +132,715 @@
         <w:rPr>
           <w:rFonts w:asciiTheme="minorHAnsi" w:hAnsiTheme="minorHAnsi" w:cstheme="minorHAnsi"/>
         </w:rPr>
-        <w:t xml:space="preserve">Before running a model-based method of tree-building, we must first determine which model is most appropriate for our data set.  For this purpose we will use </w:t>
-      </w:r>
+        <w:t>Download the Lab6 files from Blackboard or GitHub and follow the instructions below to install the software we will be using for today’s lab.</w:t>
+      </w:r>
+    </w:p>
+    <w:p>
+      <w:pPr>
+        <w:rPr>
+          <w:rFonts w:asciiTheme="minorHAnsi" w:hAnsiTheme="minorHAnsi" w:cstheme="minorHAnsi"/>
+        </w:rPr>
+      </w:pPr>
+    </w:p>
+    <w:p>
+      <w:pPr>
+        <w:rPr>
+          <w:rFonts w:asciiTheme="minorHAnsi" w:hAnsiTheme="minorHAnsi" w:cstheme="minorHAnsi"/>
+        </w:rPr>
+      </w:pPr>
+      <w:r>
+        <w:rPr>
+          <w:rFonts w:asciiTheme="minorHAnsi" w:hAnsiTheme="minorHAnsi" w:cstheme="minorHAnsi"/>
+        </w:rPr>
+        <w:t xml:space="preserve">First, we will install a package management system called </w:t>
+      </w:r>
+      <w:proofErr w:type="spellStart"/>
+      <w:r>
+        <w:rPr>
+          <w:rFonts w:ascii="Courier New" w:hAnsi="Courier New" w:cs="Courier New"/>
+          <w:sz w:val="20"/>
+        </w:rPr>
+        <w:t>conda</w:t>
+      </w:r>
+      <w:proofErr w:type="spellEnd"/>
+      <w:r>
+        <w:rPr>
+          <w:rFonts w:asciiTheme="minorHAnsi" w:hAnsiTheme="minorHAnsi" w:cstheme="minorHAnsi"/>
+        </w:rPr>
+        <w:t xml:space="preserve">. </w:t>
+      </w:r>
+      <w:proofErr w:type="spellStart"/>
+      <w:r>
+        <w:rPr>
+          <w:rFonts w:ascii="Courier New" w:hAnsi="Courier New" w:cs="Courier New"/>
+          <w:sz w:val="20"/>
+        </w:rPr>
+        <w:t>Conda</w:t>
+      </w:r>
+      <w:proofErr w:type="spellEnd"/>
+      <w:r>
+        <w:rPr>
+          <w:rFonts w:asciiTheme="minorHAnsi" w:hAnsiTheme="minorHAnsi" w:cstheme="minorHAnsi"/>
+        </w:rPr>
+        <w:t xml:space="preserve"> comes in two flavors: </w:t>
+      </w:r>
+      <w:r>
+        <w:rPr>
+          <w:rFonts w:ascii="Courier New" w:hAnsi="Courier New" w:cs="Courier New"/>
+        </w:rPr>
+        <w:t>Anaconda</w:t>
+      </w:r>
+      <w:r>
+        <w:rPr>
+          <w:rFonts w:asciiTheme="minorHAnsi" w:hAnsiTheme="minorHAnsi" w:cstheme="minorHAnsi"/>
+        </w:rPr>
+        <w:t>, which includes many</w:t>
+      </w:r>
+      <w:r>
+        <w:rPr>
+          <w:rFonts w:asciiTheme="minorHAnsi" w:hAnsiTheme="minorHAnsi" w:cstheme="minorHAnsi"/>
+        </w:rPr>
+        <w:t xml:space="preserve"> popular and useful packages, and </w:t>
+      </w:r>
+      <w:proofErr w:type="spellStart"/>
+      <w:r>
+        <w:rPr>
+          <w:rFonts w:ascii="Courier New" w:hAnsi="Courier New" w:cs="Courier New"/>
+          <w:sz w:val="20"/>
+        </w:rPr>
+        <w:t>Miniconda</w:t>
+      </w:r>
+      <w:proofErr w:type="spellEnd"/>
+      <w:r>
+        <w:rPr>
+          <w:rFonts w:asciiTheme="minorHAnsi" w:hAnsiTheme="minorHAnsi" w:cstheme="minorHAnsi"/>
+        </w:rPr>
+        <w:t xml:space="preserve">. In the interest of time, we will install </w:t>
+      </w:r>
+      <w:proofErr w:type="spellStart"/>
+      <w:r>
+        <w:rPr>
+          <w:rFonts w:ascii="Courier New" w:hAnsi="Courier New" w:cs="Courier New"/>
+          <w:sz w:val="20"/>
+        </w:rPr>
+        <w:t>Miniconda</w:t>
+      </w:r>
+      <w:proofErr w:type="spellEnd"/>
+      <w:r>
+        <w:rPr>
+          <w:rFonts w:asciiTheme="minorHAnsi" w:hAnsiTheme="minorHAnsi" w:cstheme="minorHAnsi"/>
+        </w:rPr>
+        <w:t xml:space="preserve">. Download the installer by typing the following into your Terminal: </w:t>
+      </w:r>
+    </w:p>
+    <w:p>
+      <w:pPr>
+        <w:rPr>
+          <w:rFonts w:asciiTheme="minorHAnsi" w:hAnsiTheme="minorHAnsi" w:cstheme="minorHAnsi"/>
+        </w:rPr>
+      </w:pPr>
+    </w:p>
+    <w:p>
+      <w:pPr>
+        <w:rPr>
+          <w:rFonts w:ascii="Courier New" w:hAnsi="Courier New" w:cs="Courier New"/>
+          <w:sz w:val="20"/>
+        </w:rPr>
+      </w:pPr>
+      <w:r>
+        <w:rPr>
+          <w:rFonts w:ascii="Courier New" w:hAnsi="Courier New" w:cs="Courier New"/>
+          <w:sz w:val="20"/>
+        </w:rPr>
+        <w:t>curl -O https://repo.continuum.io/miniconda/Miniconda3-latest-MacOSX-x86_64.sh</w:t>
+      </w:r>
+    </w:p>
+    <w:p>
+      <w:pPr>
+        <w:rPr>
+          <w:rFonts w:asciiTheme="minorHAnsi" w:hAnsiTheme="minorHAnsi"/>
+        </w:rPr>
+      </w:pPr>
+    </w:p>
+    <w:p>
+      <w:pPr>
+        <w:rPr>
+          <w:rFonts w:asciiTheme="minorHAnsi" w:hAnsiTheme="minorHAnsi"/>
+        </w:rPr>
+      </w:pPr>
+      <w:r>
+        <w:rPr>
+          <w:rFonts w:asciiTheme="minorHAnsi" w:hAnsiTheme="minorHAnsi"/>
+        </w:rPr>
+        <w:t xml:space="preserve">Next, run the installer: </w:t>
+      </w:r>
+    </w:p>
+    <w:p>
+      <w:pPr>
+        <w:rPr>
+          <w:rFonts w:asciiTheme="minorHAnsi" w:hAnsiTheme="minorHAnsi"/>
+        </w:rPr>
+      </w:pPr>
+    </w:p>
+    <w:p>
+      <w:pPr>
+        <w:rPr>
+          <w:rFonts w:ascii="Courier New" w:hAnsi="Courier New" w:cs="Courier New"/>
+          <w:sz w:val="20"/>
+        </w:rPr>
+      </w:pPr>
+      <w:r>
+        <w:rPr>
+          <w:rFonts w:ascii="Courier New" w:hAnsi="Courier New" w:cs="Courier New"/>
+          <w:sz w:val="20"/>
+        </w:rPr>
+        <w:t>bash Miniconda3-latest-MacOSX-x86_64.sh -b -p ~/</w:t>
+      </w:r>
+      <w:proofErr w:type="spellStart"/>
+      <w:r>
+        <w:rPr>
+          <w:rFonts w:ascii="Courier New" w:hAnsi="Courier New" w:cs="Courier New"/>
+          <w:sz w:val="20"/>
+        </w:rPr>
+        <w:t>miniconda</w:t>
+      </w:r>
+      <w:proofErr w:type="spellEnd"/>
+    </w:p>
+    <w:p>
+      <w:pPr>
+        <w:rPr>
+          <w:rFonts w:asciiTheme="minorHAnsi" w:hAnsiTheme="minorHAnsi"/>
+        </w:rPr>
+      </w:pPr>
+    </w:p>
+    <w:p>
+      <w:pPr>
+        <w:rPr>
+          <w:rFonts w:asciiTheme="minorHAnsi" w:hAnsiTheme="minorHAnsi"/>
+        </w:rPr>
+      </w:pPr>
+      <w:r>
+        <w:rPr>
+          <w:rFonts w:asciiTheme="minorHAnsi" w:hAnsiTheme="minorHAnsi"/>
+        </w:rPr>
+        <w:t>This creates a new directory “</w:t>
+      </w:r>
+      <w:proofErr w:type="spellStart"/>
+      <w:r>
+        <w:rPr>
+          <w:rFonts w:ascii="Courier New" w:hAnsi="Courier New" w:cs="Courier New"/>
+          <w:sz w:val="20"/>
+        </w:rPr>
+        <w:t>miniconda</w:t>
+      </w:r>
+      <w:proofErr w:type="spellEnd"/>
+      <w:r>
+        <w:rPr>
+          <w:rFonts w:asciiTheme="minorHAnsi" w:hAnsiTheme="minorHAnsi"/>
+        </w:rPr>
+        <w:t xml:space="preserve">” in your home folder. </w:t>
+      </w:r>
+      <w:r>
+        <w:rPr>
+          <w:rFonts w:asciiTheme="minorHAnsi" w:hAnsiTheme="minorHAnsi"/>
+        </w:rPr>
+        <w:t xml:space="preserve">Any software we install for the rest of the semester using </w:t>
+      </w:r>
+      <w:proofErr w:type="spellStart"/>
+      <w:r>
+        <w:rPr>
+          <w:rFonts w:ascii="Courier New" w:hAnsi="Courier New" w:cs="Courier New"/>
+          <w:sz w:val="20"/>
+        </w:rPr>
+        <w:t>conda</w:t>
+      </w:r>
+      <w:proofErr w:type="spellEnd"/>
+      <w:r>
+        <w:rPr>
+          <w:rFonts w:asciiTheme="minorHAnsi" w:hAnsiTheme="minorHAnsi"/>
+        </w:rPr>
+        <w:t xml:space="preserve"> will be installed into </w:t>
+      </w:r>
+      <w:r>
+        <w:rPr>
+          <w:rFonts w:ascii="Courier New" w:hAnsi="Courier New" w:cs="Courier New"/>
+          <w:sz w:val="20"/>
+        </w:rPr>
+        <w:t>~/</w:t>
+      </w:r>
+      <w:proofErr w:type="spellStart"/>
+      <w:r>
+        <w:rPr>
+          <w:rFonts w:ascii="Courier New" w:hAnsi="Courier New" w:cs="Courier New"/>
+          <w:sz w:val="20"/>
+        </w:rPr>
+        <w:t>miniconda</w:t>
+      </w:r>
+      <w:proofErr w:type="spellEnd"/>
+      <w:r>
+        <w:rPr>
+          <w:rFonts w:ascii="Courier New" w:hAnsi="Courier New" w:cs="Courier New"/>
+          <w:sz w:val="20"/>
+        </w:rPr>
+        <w:t>/bin</w:t>
+      </w:r>
+      <w:r>
+        <w:rPr>
+          <w:rFonts w:asciiTheme="minorHAnsi" w:hAnsiTheme="minorHAnsi"/>
+        </w:rPr>
+        <w:t xml:space="preserve">. </w:t>
+      </w:r>
+      <w:r>
+        <w:rPr>
+          <w:rFonts w:asciiTheme="minorHAnsi" w:hAnsiTheme="minorHAnsi"/>
+        </w:rPr>
+        <w:t xml:space="preserve">Use the following </w:t>
+      </w:r>
+      <w:r>
+        <w:rPr>
+          <w:rFonts w:ascii="Courier New" w:hAnsi="Courier New" w:cs="Courier New"/>
+          <w:sz w:val="20"/>
+        </w:rPr>
+        <w:t>Bash</w:t>
+      </w:r>
+      <w:r>
+        <w:rPr>
+          <w:rFonts w:asciiTheme="minorHAnsi" w:hAnsiTheme="minorHAnsi"/>
+        </w:rPr>
+        <w:t xml:space="preserve"> commands to put the </w:t>
+      </w:r>
+      <w:proofErr w:type="spellStart"/>
+      <w:r>
+        <w:rPr>
+          <w:rFonts w:ascii="Courier New" w:hAnsi="Courier New" w:cs="Courier New"/>
+          <w:sz w:val="20"/>
+        </w:rPr>
+        <w:t>miniconda</w:t>
+      </w:r>
+      <w:proofErr w:type="spellEnd"/>
+      <w:r>
+        <w:rPr>
+          <w:rFonts w:asciiTheme="minorHAnsi" w:hAnsiTheme="minorHAnsi"/>
+        </w:rPr>
+        <w:t xml:space="preserve"> environment into your </w:t>
+      </w:r>
+      <w:r>
+        <w:rPr>
+          <w:rFonts w:ascii="Courier New" w:hAnsi="Courier New" w:cs="Courier New"/>
+          <w:sz w:val="20"/>
+        </w:rPr>
+        <w:t>$PATH</w:t>
+      </w:r>
+      <w:r>
+        <w:rPr>
+          <w:rFonts w:asciiTheme="minorHAnsi" w:hAnsiTheme="minorHAnsi"/>
+        </w:rPr>
+        <w:t xml:space="preserve">, making </w:t>
+      </w:r>
+      <w:proofErr w:type="spellStart"/>
+      <w:r>
+        <w:rPr>
+          <w:rFonts w:ascii="Courier New" w:hAnsi="Courier New" w:cs="Courier New"/>
+          <w:sz w:val="20"/>
+        </w:rPr>
+        <w:t>conda</w:t>
+      </w:r>
+      <w:proofErr w:type="spellEnd"/>
+      <w:r>
+        <w:rPr>
+          <w:rFonts w:asciiTheme="minorHAnsi" w:hAnsiTheme="minorHAnsi"/>
+        </w:rPr>
+        <w:t xml:space="preserve"> and any utilities it installs easily accessible: </w:t>
+      </w:r>
+    </w:p>
+    <w:p>
+      <w:pPr>
+        <w:rPr>
+          <w:rFonts w:asciiTheme="minorHAnsi" w:hAnsiTheme="minorHAnsi"/>
+        </w:rPr>
+      </w:pPr>
+    </w:p>
+    <w:p>
+      <w:pPr>
+        <w:rPr>
+          <w:rFonts w:ascii="Courier New" w:hAnsi="Courier New" w:cs="Courier New"/>
+          <w:sz w:val="20"/>
+        </w:rPr>
+      </w:pPr>
+      <w:r>
+        <w:rPr>
+          <w:rFonts w:ascii="Courier New" w:hAnsi="Courier New" w:cs="Courier New"/>
+          <w:sz w:val="20"/>
+        </w:rPr>
+        <w:t>echo 'export PATH=~/</w:t>
+      </w:r>
+      <w:proofErr w:type="spellStart"/>
+      <w:r>
+        <w:rPr>
+          <w:rFonts w:ascii="Courier New" w:hAnsi="Courier New" w:cs="Courier New"/>
+          <w:sz w:val="20"/>
+        </w:rPr>
+        <w:t>miniconda</w:t>
+      </w:r>
+      <w:proofErr w:type="spellEnd"/>
+      <w:r>
+        <w:rPr>
+          <w:rFonts w:ascii="Courier New" w:hAnsi="Courier New" w:cs="Courier New"/>
+          <w:sz w:val="20"/>
+        </w:rPr>
+        <w:t>/</w:t>
+      </w:r>
+      <w:proofErr w:type="gramStart"/>
+      <w:r>
+        <w:rPr>
+          <w:rFonts w:ascii="Courier New" w:hAnsi="Courier New" w:cs="Courier New"/>
+          <w:sz w:val="20"/>
+        </w:rPr>
+        <w:t>bin:$</w:t>
+      </w:r>
+      <w:proofErr w:type="gramEnd"/>
+      <w:r>
+        <w:rPr>
+          <w:rFonts w:ascii="Courier New" w:hAnsi="Courier New" w:cs="Courier New"/>
+          <w:sz w:val="20"/>
+        </w:rPr>
+        <w:t>PATH' &gt;&gt; ~/.</w:t>
+      </w:r>
+      <w:proofErr w:type="spellStart"/>
+      <w:r>
+        <w:rPr>
+          <w:rFonts w:ascii="Courier New" w:hAnsi="Courier New" w:cs="Courier New"/>
+          <w:sz w:val="20"/>
+        </w:rPr>
+        <w:t>bash_profile</w:t>
+      </w:r>
+      <w:proofErr w:type="spellEnd"/>
+    </w:p>
+    <w:p>
+      <w:pPr>
+        <w:rPr>
+          <w:rFonts w:ascii="Courier New" w:hAnsi="Courier New" w:cs="Courier New"/>
+          <w:sz w:val="20"/>
+        </w:rPr>
+      </w:pPr>
+      <w:r>
+        <w:rPr>
+          <w:rFonts w:ascii="Courier New" w:hAnsi="Courier New" w:cs="Courier New"/>
+          <w:sz w:val="20"/>
+        </w:rPr>
+        <w:t>source ~/.</w:t>
+      </w:r>
+      <w:proofErr w:type="spellStart"/>
+      <w:r>
+        <w:rPr>
+          <w:rFonts w:ascii="Courier New" w:hAnsi="Courier New" w:cs="Courier New"/>
+          <w:sz w:val="20"/>
+        </w:rPr>
+        <w:t>bash_profile</w:t>
+      </w:r>
+      <w:proofErr w:type="spellEnd"/>
+    </w:p>
+    <w:p>
+      <w:pPr>
+        <w:rPr>
+          <w:rFonts w:asciiTheme="minorHAnsi" w:hAnsiTheme="minorHAnsi"/>
+        </w:rPr>
+      </w:pPr>
+    </w:p>
+    <w:p>
+      <w:pPr>
+        <w:rPr>
+          <w:rFonts w:asciiTheme="minorHAnsi" w:hAnsiTheme="minorHAnsi"/>
+        </w:rPr>
+      </w:pPr>
+      <w:r>
+        <w:rPr>
+          <w:rFonts w:asciiTheme="minorHAnsi" w:hAnsiTheme="minorHAnsi"/>
+        </w:rPr>
+        <w:t xml:space="preserve">Finally, we will use </w:t>
+      </w:r>
+      <w:proofErr w:type="spellStart"/>
+      <w:r>
+        <w:rPr>
+          <w:rFonts w:ascii="Courier New" w:hAnsi="Courier New" w:cs="Courier New"/>
+          <w:sz w:val="20"/>
+        </w:rPr>
+        <w:t>conda</w:t>
+      </w:r>
+      <w:proofErr w:type="spellEnd"/>
+      <w:r>
+        <w:rPr>
+          <w:rFonts w:asciiTheme="minorHAnsi" w:hAnsiTheme="minorHAnsi"/>
+        </w:rPr>
+        <w:t xml:space="preserve"> to install several </w:t>
+      </w:r>
+      <w:proofErr w:type="spellStart"/>
+      <w:r>
+        <w:rPr>
+          <w:rFonts w:asciiTheme="minorHAnsi" w:hAnsiTheme="minorHAnsi"/>
+        </w:rPr>
+        <w:t>softwares</w:t>
+      </w:r>
+      <w:proofErr w:type="spellEnd"/>
+      <w:r>
+        <w:rPr>
+          <w:rFonts w:asciiTheme="minorHAnsi" w:hAnsiTheme="minorHAnsi"/>
+        </w:rPr>
+        <w:t xml:space="preserve"> for us: </w:t>
+      </w:r>
+      <w:proofErr w:type="spellStart"/>
+      <w:r>
+        <w:rPr>
+          <w:rFonts w:ascii="Courier New" w:hAnsi="Courier New" w:cs="Courier New"/>
+          <w:sz w:val="20"/>
+        </w:rPr>
+        <w:t>PhyML</w:t>
+      </w:r>
+      <w:proofErr w:type="spellEnd"/>
+      <w:r>
+        <w:rPr>
+          <w:rFonts w:asciiTheme="minorHAnsi" w:hAnsiTheme="minorHAnsi"/>
+        </w:rPr>
+        <w:t xml:space="preserve"> and </w:t>
+      </w:r>
+      <w:proofErr w:type="spellStart"/>
+      <w:r>
+        <w:rPr>
+          <w:rFonts w:ascii="Courier New" w:hAnsi="Courier New" w:cs="Courier New"/>
+          <w:sz w:val="20"/>
+        </w:rPr>
+        <w:t>OpenMPI</w:t>
+      </w:r>
+      <w:proofErr w:type="spellEnd"/>
+    </w:p>
+    <w:p>
+      <w:pPr>
+        <w:rPr>
+          <w:rFonts w:asciiTheme="minorHAnsi" w:hAnsiTheme="minorHAnsi"/>
+        </w:rPr>
+      </w:pPr>
+    </w:p>
+    <w:p>
+      <w:pPr>
+        <w:rPr>
+          <w:rFonts w:ascii="Courier New" w:hAnsi="Courier New" w:cs="Courier New"/>
+          <w:sz w:val="20"/>
+        </w:rPr>
+      </w:pPr>
+      <w:proofErr w:type="spellStart"/>
+      <w:r>
+        <w:rPr>
+          <w:rFonts w:ascii="Courier New" w:hAnsi="Courier New" w:cs="Courier New"/>
+          <w:sz w:val="20"/>
+        </w:rPr>
+        <w:t>conda</w:t>
+      </w:r>
+      <w:proofErr w:type="spellEnd"/>
+      <w:r>
+        <w:rPr>
+          <w:rFonts w:ascii="Courier New" w:hAnsi="Courier New" w:cs="Courier New"/>
+          <w:sz w:val="20"/>
+        </w:rPr>
+        <w:t xml:space="preserve"> install -c </w:t>
+      </w:r>
+      <w:proofErr w:type="spellStart"/>
+      <w:r>
+        <w:rPr>
+          <w:rFonts w:ascii="Courier New" w:hAnsi="Courier New" w:cs="Courier New"/>
+          <w:sz w:val="20"/>
+        </w:rPr>
+        <w:t>bioconda</w:t>
+      </w:r>
+      <w:proofErr w:type="spellEnd"/>
+      <w:r>
+        <w:rPr>
+          <w:rFonts w:ascii="Courier New" w:hAnsi="Courier New" w:cs="Courier New"/>
+          <w:sz w:val="20"/>
+        </w:rPr>
+        <w:t xml:space="preserve"> -c </w:t>
+      </w:r>
+      <w:proofErr w:type="spellStart"/>
+      <w:r>
+        <w:rPr>
+          <w:rFonts w:ascii="Courier New" w:hAnsi="Courier New" w:cs="Courier New"/>
+          <w:sz w:val="20"/>
+        </w:rPr>
+        <w:t>conda</w:t>
+      </w:r>
+      <w:proofErr w:type="spellEnd"/>
+      <w:r>
+        <w:rPr>
+          <w:rFonts w:ascii="Courier New" w:hAnsi="Courier New" w:cs="Courier New"/>
+          <w:sz w:val="20"/>
+        </w:rPr>
+        <w:t xml:space="preserve">-forge </w:t>
+      </w:r>
+      <w:proofErr w:type="spellStart"/>
+      <w:r>
+        <w:rPr>
+          <w:rFonts w:ascii="Courier New" w:hAnsi="Courier New" w:cs="Courier New"/>
+          <w:sz w:val="20"/>
+        </w:rPr>
+        <w:t>phyml</w:t>
+      </w:r>
+      <w:proofErr w:type="spellEnd"/>
+    </w:p>
+    <w:p>
+      <w:pPr>
+        <w:rPr>
+          <w:rFonts w:asciiTheme="minorHAnsi" w:hAnsiTheme="minorHAnsi"/>
+        </w:rPr>
+      </w:pPr>
+    </w:p>
+    <w:p>
+      <w:pPr>
+        <w:rPr>
+          <w:rFonts w:asciiTheme="minorHAnsi" w:hAnsiTheme="minorHAnsi"/>
+        </w:rPr>
+      </w:pPr>
+      <w:r>
+        <w:rPr>
+          <w:rFonts w:asciiTheme="minorHAnsi" w:hAnsiTheme="minorHAnsi"/>
+        </w:rPr>
+        <w:t xml:space="preserve">This lab will also require two more programs: </w:t>
+      </w:r>
+      <w:proofErr w:type="spellStart"/>
+      <w:r>
+        <w:rPr>
+          <w:rFonts w:ascii="Courier New" w:hAnsi="Courier New" w:cs="Courier New"/>
+          <w:sz w:val="20"/>
+        </w:rPr>
+        <w:t>RAxML</w:t>
+      </w:r>
+      <w:proofErr w:type="spellEnd"/>
+      <w:r>
+        <w:rPr>
+          <w:rFonts w:asciiTheme="minorHAnsi" w:hAnsiTheme="minorHAnsi"/>
+        </w:rPr>
+        <w:t xml:space="preserve">, which we will use for inferring phylogenies using Maximum Likelihood, and </w:t>
+      </w:r>
+      <w:r>
+        <w:rPr>
+          <w:rFonts w:ascii="Courier New" w:hAnsi="Courier New" w:cs="Courier New"/>
+          <w:sz w:val="20"/>
+        </w:rPr>
+        <w:t>Figtree</w:t>
+      </w:r>
+      <w:r>
+        <w:rPr>
+          <w:rFonts w:asciiTheme="minorHAnsi" w:hAnsiTheme="minorHAnsi"/>
+        </w:rPr>
+        <w:t xml:space="preserve">, which provides a GUI for tree viewing. cd into the location of your Lab6 files, </w:t>
+      </w:r>
+      <w:r>
+        <w:rPr>
+          <w:rFonts w:asciiTheme="minorHAnsi" w:hAnsiTheme="minorHAnsi"/>
+        </w:rPr>
+        <w:t xml:space="preserve">and call the script provided which downloads and compiles them: </w:t>
+      </w:r>
+    </w:p>
+    <w:p>
+      <w:pPr>
+        <w:rPr>
+          <w:rFonts w:asciiTheme="minorHAnsi" w:hAnsiTheme="minorHAnsi"/>
+        </w:rPr>
+      </w:pPr>
+    </w:p>
+    <w:p>
+      <w:pPr>
+        <w:rPr>
+          <w:rFonts w:ascii="Courier New" w:hAnsi="Courier New" w:cs="Courier New"/>
+          <w:sz w:val="20"/>
+        </w:rPr>
+      </w:pPr>
+      <w:r>
+        <w:rPr>
+          <w:rFonts w:ascii="Courier New" w:hAnsi="Courier New" w:cs="Courier New"/>
+          <w:sz w:val="20"/>
+        </w:rPr>
+        <w:t>./scripts/lab6_install.sh</w:t>
+      </w:r>
+    </w:p>
+    <w:p>
+      <w:pPr>
+        <w:rPr>
+          <w:rFonts w:asciiTheme="minorHAnsi" w:hAnsiTheme="minorHAnsi"/>
+        </w:rPr>
+      </w:pPr>
+    </w:p>
+    <w:p>
+      <w:pPr>
+        <w:rPr>
+          <w:rFonts w:asciiTheme="minorHAnsi" w:hAnsiTheme="minorHAnsi"/>
+        </w:rPr>
+      </w:pPr>
+      <w:r>
+        <w:rPr>
+          <w:rFonts w:asciiTheme="minorHAnsi" w:hAnsiTheme="minorHAnsi"/>
+        </w:rPr>
+        <w:t xml:space="preserve">This completes installation </w:t>
+      </w:r>
+      <w:r>
+        <w:rPr>
+          <w:rFonts w:asciiTheme="minorHAnsi" w:hAnsiTheme="minorHAnsi"/>
+        </w:rPr>
+        <w:sym w:font="Wingdings" w:char="F04A"/>
+      </w:r>
+    </w:p>
+    <w:p>
+      <w:pPr>
+        <w:rPr>
+          <w:rFonts w:asciiTheme="minorHAnsi" w:hAnsiTheme="minorHAnsi" w:cstheme="minorHAnsi"/>
+          <w:sz w:val="32"/>
+          <w:szCs w:val="32"/>
+        </w:rPr>
+      </w:pPr>
+      <w:r>
+        <w:rPr>
+          <w:rFonts w:asciiTheme="minorHAnsi" w:hAnsiTheme="minorHAnsi" w:cstheme="minorHAnsi"/>
+          <w:sz w:val="32"/>
+          <w:szCs w:val="32"/>
+        </w:rPr>
+        <w:lastRenderedPageBreak/>
+        <w:t>Part I – Models of DNA Sequence Evolution</w:t>
+      </w:r>
+    </w:p>
+    <w:p>
+      <w:pPr>
+        <w:rPr>
+          <w:rFonts w:asciiTheme="minorHAnsi" w:hAnsiTheme="minorHAnsi" w:cstheme="minorHAnsi"/>
+          <w:sz w:val="32"/>
+          <w:szCs w:val="32"/>
+        </w:rPr>
+      </w:pPr>
+    </w:p>
+    <w:p>
+      <w:pPr>
+        <w:rPr>
+          <w:rFonts w:asciiTheme="minorHAnsi" w:hAnsiTheme="minorHAnsi" w:cstheme="minorHAnsi"/>
+        </w:rPr>
+      </w:pPr>
+      <w:r>
+        <w:rPr>
+          <w:rFonts w:asciiTheme="minorHAnsi" w:hAnsiTheme="minorHAnsi" w:cstheme="minorHAnsi"/>
+        </w:rPr>
+        <w:t xml:space="preserve">Before running a model-based method of tree-building, we must first determine which model is most appropriate for our data set.  For this </w:t>
+      </w:r>
+      <w:proofErr w:type="gramStart"/>
+      <w:r>
+        <w:rPr>
+          <w:rFonts w:asciiTheme="minorHAnsi" w:hAnsiTheme="minorHAnsi" w:cstheme="minorHAnsi"/>
+        </w:rPr>
+        <w:t>purpose</w:t>
+      </w:r>
+      <w:proofErr w:type="gramEnd"/>
+      <w:r>
+        <w:rPr>
+          <w:rFonts w:asciiTheme="minorHAnsi" w:hAnsiTheme="minorHAnsi" w:cstheme="minorHAnsi"/>
+        </w:rPr>
+        <w:t xml:space="preserve"> we will use </w:t>
+      </w:r>
+      <w:proofErr w:type="spellStart"/>
       <w:r>
         <w:rPr>
           <w:rFonts w:asciiTheme="minorHAnsi" w:hAnsiTheme="minorHAnsi" w:cstheme="minorHAnsi"/>
@@ -132,6 +848,7 @@
         </w:rPr>
         <w:t>jModelTest</w:t>
       </w:r>
+      <w:proofErr w:type="spellEnd"/>
       <w:r>
         <w:rPr>
           <w:rFonts w:asciiTheme="minorHAnsi" w:hAnsiTheme="minorHAnsi" w:cstheme="minorHAnsi"/>
@@ -152,6 +869,7 @@
         </w:rPr>
         <w:t xml:space="preserve">.  </w:t>
       </w:r>
+      <w:proofErr w:type="spellStart"/>
       <w:r>
         <w:rPr>
           <w:rFonts w:asciiTheme="minorHAnsi" w:hAnsiTheme="minorHAnsi" w:cstheme="minorHAnsi"/>
@@ -159,6 +877,7 @@
         </w:rPr>
         <w:t>jModelTest</w:t>
       </w:r>
+      <w:proofErr w:type="spellEnd"/>
       <w:r>
         <w:rPr>
           <w:rFonts w:asciiTheme="minorHAnsi" w:hAnsiTheme="minorHAnsi" w:cstheme="minorHAnsi"/>
@@ -225,6 +944,48 @@
         <w:rPr>
           <w:rFonts w:asciiTheme="minorHAnsi" w:hAnsiTheme="minorHAnsi" w:cstheme="minorHAnsi"/>
         </w:rPr>
+        <w:t xml:space="preserve">Open it by typing into your Terminal (assuming you have completed the setup instructions above): </w:t>
+      </w:r>
+    </w:p>
+    <w:p>
+      <w:pPr>
+        <w:rPr>
+          <w:rFonts w:asciiTheme="minorHAnsi" w:hAnsiTheme="minorHAnsi" w:cstheme="minorHAnsi"/>
+        </w:rPr>
+      </w:pPr>
+    </w:p>
+    <w:p>
+      <w:pPr>
+        <w:rPr>
+          <w:rFonts w:ascii="Courier New" w:hAnsi="Courier New" w:cs="Courier New"/>
+          <w:sz w:val="20"/>
+        </w:rPr>
+      </w:pPr>
+      <w:r>
+        <w:rPr>
+          <w:rFonts w:ascii="Courier New" w:hAnsi="Courier New" w:cs="Courier New"/>
+          <w:sz w:val="20"/>
+        </w:rPr>
+        <w:t xml:space="preserve">java -jar jModelTest.jar </w:t>
+      </w:r>
+    </w:p>
+    <w:p>
+      <w:pPr>
+        <w:rPr>
+          <w:rFonts w:asciiTheme="minorHAnsi" w:hAnsiTheme="minorHAnsi" w:cstheme="minorHAnsi"/>
+        </w:rPr>
+      </w:pPr>
+    </w:p>
+    <w:p>
+      <w:pPr>
+        <w:rPr>
+          <w:rFonts w:asciiTheme="minorHAnsi" w:hAnsiTheme="minorHAnsi" w:cstheme="minorHAnsi"/>
+        </w:rPr>
+      </w:pPr>
+      <w:r>
+        <w:rPr>
+          <w:rFonts w:asciiTheme="minorHAnsi" w:hAnsiTheme="minorHAnsi" w:cstheme="minorHAnsi"/>
+        </w:rPr>
         <w:t>I</w:t>
       </w:r>
       <w:r>
@@ -233,6 +994,7 @@
         </w:rPr>
         <w:t xml:space="preserve">n the interest of time, we will run only a subset of the models that can be tested by </w:t>
       </w:r>
+      <w:proofErr w:type="spellStart"/>
       <w:r>
         <w:rPr>
           <w:rFonts w:asciiTheme="minorHAnsi" w:hAnsiTheme="minorHAnsi" w:cstheme="minorHAnsi"/>
@@ -240,6 +1002,7 @@
         </w:rPr>
         <w:t>jModelTest</w:t>
       </w:r>
+      <w:proofErr w:type="spellEnd"/>
       <w:r>
         <w:rPr>
           <w:rFonts w:asciiTheme="minorHAnsi" w:hAnsiTheme="minorHAnsi" w:cstheme="minorHAnsi"/>
@@ -270,18 +1033,6 @@
         <w:rPr>
           <w:rFonts w:asciiTheme="minorHAnsi" w:hAnsiTheme="minorHAnsi" w:cstheme="minorHAnsi"/>
         </w:rPr>
-        <w:t>Download the lab 6 assignment file from Blackboard and unzip it in your personal directory on the desktop</w:t>
-      </w:r>
-      <w:r>
-        <w:rPr>
-          <w:rFonts w:asciiTheme="minorHAnsi" w:hAnsiTheme="minorHAnsi" w:cstheme="minorHAnsi"/>
-        </w:rPr>
-        <w:t xml:space="preserve">.  </w:t>
-      </w:r>
-      <w:r>
-        <w:rPr>
-          <w:rFonts w:asciiTheme="minorHAnsi" w:hAnsiTheme="minorHAnsi" w:cstheme="minorHAnsi"/>
-        </w:rPr>
         <w:t xml:space="preserve">First, load your </w:t>
       </w:r>
       <w:r>
@@ -303,6 +1054,7 @@
         </w:rPr>
         <w:t xml:space="preserve">file into </w:t>
       </w:r>
+      <w:proofErr w:type="spellStart"/>
       <w:r>
         <w:rPr>
           <w:rFonts w:asciiTheme="minorHAnsi" w:hAnsiTheme="minorHAnsi" w:cstheme="minorHAnsi"/>
@@ -310,6 +1062,7 @@
         </w:rPr>
         <w:t>jModelTest</w:t>
       </w:r>
+      <w:proofErr w:type="spellEnd"/>
       <w:r>
         <w:rPr>
           <w:rFonts w:asciiTheme="minorHAnsi" w:hAnsiTheme="minorHAnsi" w:cstheme="minorHAnsi"/>
@@ -479,8 +1232,17 @@
           <w:rFonts w:asciiTheme="minorHAnsi" w:hAnsiTheme="minorHAnsi" w:cstheme="minorHAnsi"/>
           <w:b/>
         </w:rPr>
-        <w:t>, and hLRT</w:t>
-      </w:r>
+        <w:t xml:space="preserve">, and </w:t>
+      </w:r>
+      <w:proofErr w:type="spellStart"/>
+      <w:r>
+        <w:rPr>
+          <w:rFonts w:asciiTheme="minorHAnsi" w:hAnsiTheme="minorHAnsi" w:cstheme="minorHAnsi"/>
+          <w:b/>
+        </w:rPr>
+        <w:t>hLRT</w:t>
+      </w:r>
+      <w:proofErr w:type="spellEnd"/>
       <w:r>
         <w:rPr>
           <w:rFonts w:asciiTheme="minorHAnsi" w:hAnsiTheme="minorHAnsi" w:cstheme="minorHAnsi"/>
@@ -581,11 +1343,19 @@
         </w:rPr>
         <w:t>“</w:t>
       </w:r>
-      <w:r>
-        <w:rPr>
-          <w:rFonts w:asciiTheme="minorHAnsi" w:hAnsiTheme="minorHAnsi" w:cstheme="minorHAnsi"/>
-        </w:rPr>
-        <w:t>hLRT calculations.</w:t>
+      <w:proofErr w:type="spellStart"/>
+      <w:r>
+        <w:rPr>
+          <w:rFonts w:asciiTheme="minorHAnsi" w:hAnsiTheme="minorHAnsi" w:cstheme="minorHAnsi"/>
+        </w:rPr>
+        <w:t>hLRT</w:t>
+      </w:r>
+      <w:proofErr w:type="spellEnd"/>
+      <w:r>
+        <w:rPr>
+          <w:rFonts w:asciiTheme="minorHAnsi" w:hAnsiTheme="minorHAnsi" w:cstheme="minorHAnsi"/>
+        </w:rPr>
+        <w:t xml:space="preserve"> calculations.</w:t>
       </w:r>
       <w:r>
         <w:rPr>
@@ -765,8 +1535,17 @@
           <w:rFonts w:asciiTheme="minorHAnsi" w:hAnsiTheme="minorHAnsi" w:cstheme="minorHAnsi"/>
           <w:b/>
         </w:rPr>
-        <w:t>Answer the questions in the homework document that pertain to jModelTest</w:t>
-      </w:r>
+        <w:t xml:space="preserve">Answer the questions in the homework document that pertain to </w:t>
+      </w:r>
+      <w:proofErr w:type="spellStart"/>
+      <w:r>
+        <w:rPr>
+          <w:rFonts w:asciiTheme="minorHAnsi" w:hAnsiTheme="minorHAnsi" w:cstheme="minorHAnsi"/>
+          <w:b/>
+        </w:rPr>
+        <w:t>jModelTest</w:t>
+      </w:r>
+      <w:proofErr w:type="spellEnd"/>
     </w:p>
     <w:p>
       <w:pPr>
@@ -797,7 +1576,6 @@
           <w:sz w:val="32"/>
           <w:szCs w:val="32"/>
         </w:rPr>
-        <w:lastRenderedPageBreak/>
         <w:t>Part I</w:t>
       </w:r>
       <w:r>
@@ -816,6 +1594,7 @@
         </w:rPr>
         <w:t xml:space="preserve"> – </w:t>
       </w:r>
+      <w:proofErr w:type="spellStart"/>
       <w:r>
         <w:rPr>
           <w:rFonts w:asciiTheme="minorHAnsi" w:hAnsiTheme="minorHAnsi"/>
@@ -825,6 +1604,7 @@
         </w:rPr>
         <w:t>PhyML</w:t>
       </w:r>
+      <w:proofErr w:type="spellEnd"/>
     </w:p>
     <w:p>
       <w:pPr>
@@ -833,8 +1613,6 @@
           <w:szCs w:val="24"/>
         </w:rPr>
       </w:pPr>
-      <w:bookmarkStart w:id="0" w:name="_GoBack"/>
-      <w:bookmarkEnd w:id="0"/>
     </w:p>
     <w:p>
       <w:pPr>
@@ -843,6 +1621,7 @@
           <w:szCs w:val="24"/>
         </w:rPr>
       </w:pPr>
+      <w:proofErr w:type="spellStart"/>
       <w:r>
         <w:rPr>
           <w:rFonts w:asciiTheme="minorHAnsi" w:hAnsiTheme="minorHAnsi"/>
@@ -851,12 +1630,29 @@
         </w:rPr>
         <w:t>PhyML</w:t>
       </w:r>
+      <w:proofErr w:type="spellEnd"/>
       <w:r>
         <w:rPr>
           <w:rFonts w:asciiTheme="minorHAnsi" w:hAnsiTheme="minorHAnsi"/>
           <w:szCs w:val="24"/>
         </w:rPr>
-        <w:t xml:space="preserve"> is a program for computing maximum likelihood trees, and is freely available at </w:t>
+        <w:t xml:space="preserve"> is a program for computing maximum likelihood </w:t>
+      </w:r>
+      <w:proofErr w:type="gramStart"/>
+      <w:r>
+        <w:rPr>
+          <w:rFonts w:asciiTheme="minorHAnsi" w:hAnsiTheme="minorHAnsi"/>
+          <w:szCs w:val="24"/>
+        </w:rPr>
+        <w:t>trees, and</w:t>
+      </w:r>
+      <w:proofErr w:type="gramEnd"/>
+      <w:r>
+        <w:rPr>
+          <w:rFonts w:asciiTheme="minorHAnsi" w:hAnsiTheme="minorHAnsi"/>
+          <w:szCs w:val="24"/>
+        </w:rPr>
+        <w:t xml:space="preserve"> is freely available at </w:t>
       </w:r>
       <w:hyperlink r:id="rId9" w:history="1">
         <w:r>
@@ -888,8 +1684,17 @@
           <w:rFonts w:asciiTheme="minorHAnsi" w:hAnsiTheme="minorHAnsi"/>
           <w:szCs w:val="24"/>
         </w:rPr>
-        <w:t xml:space="preserve"> still time consuming.  </w:t>
-      </w:r>
+        <w:t xml:space="preserve"> </w:t>
+      </w:r>
+      <w:r>
+        <w:rPr>
+          <w:rFonts w:asciiTheme="minorHAnsi" w:hAnsiTheme="minorHAnsi"/>
+          <w:szCs w:val="24"/>
+        </w:rPr>
+        <w:lastRenderedPageBreak/>
+        <w:t xml:space="preserve">still time consuming.  </w:t>
+      </w:r>
+      <w:proofErr w:type="spellStart"/>
       <w:r>
         <w:rPr>
           <w:rFonts w:asciiTheme="minorHAnsi" w:hAnsiTheme="minorHAnsi"/>
@@ -898,6 +1703,7 @@
         </w:rPr>
         <w:t>PhyML</w:t>
       </w:r>
+      <w:proofErr w:type="spellEnd"/>
       <w:r>
         <w:rPr>
           <w:rFonts w:asciiTheme="minorHAnsi" w:hAnsiTheme="minorHAnsi"/>
@@ -933,6 +1739,7 @@
         </w:rPr>
         <w:t xml:space="preserve">This program relies on the </w:t>
       </w:r>
+      <w:proofErr w:type="spellStart"/>
       <w:r>
         <w:rPr>
           <w:rFonts w:asciiTheme="minorHAnsi" w:hAnsiTheme="minorHAnsi"/>
@@ -941,35 +1748,61 @@
         </w:rPr>
         <w:t>Phylip</w:t>
       </w:r>
+      <w:proofErr w:type="spellEnd"/>
       <w:r>
         <w:rPr>
           <w:rFonts w:asciiTheme="minorHAnsi" w:hAnsiTheme="minorHAnsi"/>
           <w:szCs w:val="24"/>
         </w:rPr>
-        <w:t xml:space="preserve"> file format (.phy).</w:t>
-      </w:r>
-    </w:p>
-    <w:p>
-      <w:pPr>
-        <w:rPr>
-          <w:rFonts w:asciiTheme="minorHAnsi" w:hAnsiTheme="minorHAnsi"/>
-        </w:rPr>
-      </w:pPr>
-    </w:p>
-    <w:p>
-      <w:pPr>
-        <w:rPr>
-          <w:rFonts w:asciiTheme="minorHAnsi" w:hAnsiTheme="minorHAnsi"/>
-          <w:b/>
+        <w:t xml:space="preserve"> file format </w:t>
+      </w:r>
+      <w:proofErr w:type="gramStart"/>
+      <w:r>
+        <w:rPr>
+          <w:rFonts w:asciiTheme="minorHAnsi" w:hAnsiTheme="minorHAnsi"/>
           <w:szCs w:val="24"/>
         </w:rPr>
-      </w:pPr>
-      <w:r>
-        <w:rPr>
-          <w:rFonts w:asciiTheme="minorHAnsi" w:hAnsiTheme="minorHAnsi"/>
-          <w:b/>
+        <w:t>(.</w:t>
+      </w:r>
+      <w:proofErr w:type="spellStart"/>
+      <w:r>
+        <w:rPr>
+          <w:rFonts w:asciiTheme="minorHAnsi" w:hAnsiTheme="minorHAnsi"/>
           <w:szCs w:val="24"/>
         </w:rPr>
+        <w:t>phy</w:t>
+      </w:r>
+      <w:proofErr w:type="spellEnd"/>
+      <w:proofErr w:type="gramEnd"/>
+      <w:r>
+        <w:rPr>
+          <w:rFonts w:asciiTheme="minorHAnsi" w:hAnsiTheme="minorHAnsi"/>
+          <w:szCs w:val="24"/>
+        </w:rPr>
+        <w:t>).</w:t>
+      </w:r>
+    </w:p>
+    <w:p>
+      <w:pPr>
+        <w:rPr>
+          <w:rFonts w:asciiTheme="minorHAnsi" w:hAnsiTheme="minorHAnsi"/>
+        </w:rPr>
+      </w:pPr>
+    </w:p>
+    <w:p>
+      <w:pPr>
+        <w:rPr>
+          <w:rFonts w:asciiTheme="minorHAnsi" w:hAnsiTheme="minorHAnsi"/>
+          <w:b/>
+          <w:szCs w:val="24"/>
+        </w:rPr>
+      </w:pPr>
+      <w:r>
+        <w:rPr>
+          <w:rFonts w:asciiTheme="minorHAnsi" w:hAnsiTheme="minorHAnsi"/>
+          <w:b/>
+          <w:szCs w:val="24"/>
+        </w:rPr>
         <w:t>Calculating Maximum Likelihood Trees</w:t>
       </w:r>
     </w:p>
@@ -980,13 +1813,23 @@
           <w:szCs w:val="24"/>
         </w:rPr>
       </w:pPr>
+      <w:proofErr w:type="gramStart"/>
       <w:r>
         <w:rPr>
           <w:rFonts w:asciiTheme="minorHAnsi" w:hAnsiTheme="minorHAnsi"/>
           <w:szCs w:val="24"/>
         </w:rPr>
-        <w:t xml:space="preserve">First we will build a tree for ATP8 using the results from </w:t>
-      </w:r>
+        <w:t>First</w:t>
+      </w:r>
+      <w:proofErr w:type="gramEnd"/>
+      <w:r>
+        <w:rPr>
+          <w:rFonts w:asciiTheme="minorHAnsi" w:hAnsiTheme="minorHAnsi"/>
+          <w:szCs w:val="24"/>
+        </w:rPr>
+        <w:t xml:space="preserve"> we will build a tree for ATP8 using the results from </w:t>
+      </w:r>
+      <w:proofErr w:type="spellStart"/>
       <w:r>
         <w:rPr>
           <w:rFonts w:asciiTheme="minorHAnsi" w:hAnsiTheme="minorHAnsi"/>
@@ -1003,6 +1846,7 @@
         </w:rPr>
         <w:t>Modeltest</w:t>
       </w:r>
+      <w:proofErr w:type="spellEnd"/>
       <w:r>
         <w:rPr>
           <w:rFonts w:asciiTheme="minorHAnsi" w:hAnsiTheme="minorHAnsi"/>
@@ -1022,7 +1866,23 @@
           <w:rFonts w:asciiTheme="minorHAnsi" w:hAnsiTheme="minorHAnsi"/>
           <w:szCs w:val="24"/>
         </w:rPr>
-        <w:t xml:space="preserve"> the selected model information for the hLRT.  It should look something like this:</w:t>
+        <w:t xml:space="preserve"> the selected model information for the </w:t>
+      </w:r>
+      <w:proofErr w:type="spellStart"/>
+      <w:r>
+        <w:rPr>
+          <w:rFonts w:asciiTheme="minorHAnsi" w:hAnsiTheme="minorHAnsi"/>
+          <w:szCs w:val="24"/>
+        </w:rPr>
+        <w:t>hLRT</w:t>
+      </w:r>
+      <w:proofErr w:type="spellEnd"/>
+      <w:r>
+        <w:rPr>
+          <w:rFonts w:asciiTheme="minorHAnsi" w:hAnsiTheme="minorHAnsi"/>
+          <w:szCs w:val="24"/>
+        </w:rPr>
+        <w:t>.  It should look something like this:</w:t>
       </w:r>
     </w:p>
     <w:p>
@@ -1041,7 +1901,7 @@
             <v:stroke joinstyle="miter"/>
             <v:path gradientshapeok="t" o:connecttype="rect"/>
           </v:shapetype>
-          <v:shape id="Text Box 14" o:spid="_x0000_s1026" type="#_x0000_t202" style="position:absolute;margin-left:7.5pt;margin-top:2.7pt;width:454.55pt;height:225pt;z-index:251659264;visibility:visible;mso-width-relative:margin;mso-height-relative:margin" o:gfxdata="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">
+          <v:shape id="Text Box 14" o:spid="_x0000_s1032" type="#_x0000_t202" alt="" style="position:absolute;margin-left:7.5pt;margin-top:2.7pt;width:454.55pt;height:225pt;z-index:251659264;visibility:visible;mso-wrap-style:square;mso-wrap-edited:f;mso-width-percent:0;mso-height-percent:0;mso-width-percent:0;mso-height-percent:0;mso-width-relative:margin;mso-height-relative:margin;v-text-anchor:top">
             <v:textbox>
               <w:txbxContent>
                 <w:p>
@@ -1093,7 +1953,21 @@
                     <w:rPr>
                       <w:rFonts w:ascii="Courier New" w:hAnsi="Courier New" w:cs="Courier New"/>
                     </w:rPr>
-                    <w:t xml:space="preserve">   -lnL = 1715.0289</w:t>
+                    <w:t xml:space="preserve">   -</w:t>
+                  </w:r>
+                  <w:proofErr w:type="spellStart"/>
+                  <w:r>
+                    <w:rPr>
+                      <w:rFonts w:ascii="Courier New" w:hAnsi="Courier New" w:cs="Courier New"/>
+                    </w:rPr>
+                    <w:t>lnL</w:t>
+                  </w:r>
+                  <w:proofErr w:type="spellEnd"/>
+                  <w:r>
+                    <w:rPr>
+                      <w:rFonts w:ascii="Courier New" w:hAnsi="Courier New" w:cs="Courier New"/>
+                    </w:rPr>
+                    <w:t xml:space="preserve"> = 1715.0289</w:t>
                   </w:r>
                 </w:p>
                 <w:p>
@@ -1119,7 +1993,21 @@
                     <w:rPr>
                       <w:rFonts w:ascii="Courier New" w:hAnsi="Courier New" w:cs="Courier New"/>
                     </w:rPr>
-                    <w:t xml:space="preserve">   freqA = 0.3930 </w:t>
+                    <w:t xml:space="preserve">   </w:t>
+                  </w:r>
+                  <w:proofErr w:type="spellStart"/>
+                  <w:r>
+                    <w:rPr>
+                      <w:rFonts w:ascii="Courier New" w:hAnsi="Courier New" w:cs="Courier New"/>
+                    </w:rPr>
+                    <w:t>freqA</w:t>
+                  </w:r>
+                  <w:proofErr w:type="spellEnd"/>
+                  <w:r>
+                    <w:rPr>
+                      <w:rFonts w:ascii="Courier New" w:hAnsi="Courier New" w:cs="Courier New"/>
+                    </w:rPr>
+                    <w:t xml:space="preserve"> = 0.3930 </w:t>
                   </w:r>
                 </w:p>
                 <w:p>
@@ -1132,7 +2020,21 @@
                     <w:rPr>
                       <w:rFonts w:ascii="Courier New" w:hAnsi="Courier New" w:cs="Courier New"/>
                     </w:rPr>
-                    <w:t xml:space="preserve">   freqC = 0.2999 </w:t>
+                    <w:t xml:space="preserve">   </w:t>
+                  </w:r>
+                  <w:proofErr w:type="spellStart"/>
+                  <w:r>
+                    <w:rPr>
+                      <w:rFonts w:ascii="Courier New" w:hAnsi="Courier New" w:cs="Courier New"/>
+                    </w:rPr>
+                    <w:t>freqC</w:t>
+                  </w:r>
+                  <w:proofErr w:type="spellEnd"/>
+                  <w:r>
+                    <w:rPr>
+                      <w:rFonts w:ascii="Courier New" w:hAnsi="Courier New" w:cs="Courier New"/>
+                    </w:rPr>
+                    <w:t xml:space="preserve"> = 0.2999 </w:t>
                   </w:r>
                 </w:p>
                 <w:p>
@@ -1145,7 +2047,21 @@
                     <w:rPr>
                       <w:rFonts w:ascii="Courier New" w:hAnsi="Courier New" w:cs="Courier New"/>
                     </w:rPr>
-                    <w:t xml:space="preserve">   freqG = 0.0788 </w:t>
+                    <w:t xml:space="preserve">   </w:t>
+                  </w:r>
+                  <w:proofErr w:type="spellStart"/>
+                  <w:r>
+                    <w:rPr>
+                      <w:rFonts w:ascii="Courier New" w:hAnsi="Courier New" w:cs="Courier New"/>
+                    </w:rPr>
+                    <w:t>freqG</w:t>
+                  </w:r>
+                  <w:proofErr w:type="spellEnd"/>
+                  <w:r>
+                    <w:rPr>
+                      <w:rFonts w:ascii="Courier New" w:hAnsi="Courier New" w:cs="Courier New"/>
+                    </w:rPr>
+                    <w:t xml:space="preserve"> = 0.0788 </w:t>
                   </w:r>
                 </w:p>
                 <w:p>
@@ -1158,7 +2074,21 @@
                     <w:rPr>
                       <w:rFonts w:ascii="Courier New" w:hAnsi="Courier New" w:cs="Courier New"/>
                     </w:rPr>
-                    <w:t xml:space="preserve">   freqT = 0.2284 </w:t>
+                    <w:t xml:space="preserve">   </w:t>
+                  </w:r>
+                  <w:proofErr w:type="spellStart"/>
+                  <w:r>
+                    <w:rPr>
+                      <w:rFonts w:ascii="Courier New" w:hAnsi="Courier New" w:cs="Courier New"/>
+                    </w:rPr>
+                    <w:t>freqT</w:t>
+                  </w:r>
+                  <w:proofErr w:type="spellEnd"/>
+                  <w:r>
+                    <w:rPr>
+                      <w:rFonts w:ascii="Courier New" w:hAnsi="Courier New" w:cs="Courier New"/>
+                    </w:rPr>
+                    <w:t xml:space="preserve"> = 0.2284 </w:t>
                   </w:r>
                 </w:p>
                 <w:p>
@@ -1171,8 +2101,16 @@
                     <w:rPr>
                       <w:rFonts w:ascii="Courier New" w:hAnsi="Courier New" w:cs="Courier New"/>
                     </w:rPr>
-                    <w:t xml:space="preserve">   R(a) [AC] =  0.5475</w:t>
+                    <w:t xml:space="preserve">   R(a) [AC] </w:t>
                   </w:r>
+                  <w:proofErr w:type="gramStart"/>
+                  <w:r>
+                    <w:rPr>
+                      <w:rFonts w:ascii="Courier New" w:hAnsi="Courier New" w:cs="Courier New"/>
+                    </w:rPr>
+                    <w:t>=  0.5475</w:t>
+                  </w:r>
+                  <w:proofErr w:type="gramEnd"/>
                 </w:p>
                 <w:p>
                   <w:pPr>
@@ -1184,8 +2122,16 @@
                     <w:rPr>
                       <w:rFonts w:ascii="Courier New" w:hAnsi="Courier New" w:cs="Courier New"/>
                     </w:rPr>
-                    <w:t xml:space="preserve">   R(b) [AG] =  2.5820</w:t>
+                    <w:t xml:space="preserve">   R(b) [AG] </w:t>
                   </w:r>
+                  <w:proofErr w:type="gramStart"/>
+                  <w:r>
+                    <w:rPr>
+                      <w:rFonts w:ascii="Courier New" w:hAnsi="Courier New" w:cs="Courier New"/>
+                    </w:rPr>
+                    <w:t>=  2.5820</w:t>
+                  </w:r>
+                  <w:proofErr w:type="gramEnd"/>
                 </w:p>
                 <w:p>
                   <w:pPr>
@@ -1197,8 +2143,16 @@
                     <w:rPr>
                       <w:rFonts w:ascii="Courier New" w:hAnsi="Courier New" w:cs="Courier New"/>
                     </w:rPr>
-                    <w:t xml:space="preserve">   R(c) [AT] =  0.5521</w:t>
+                    <w:t xml:space="preserve">   R(c) [AT] </w:t>
                   </w:r>
+                  <w:proofErr w:type="gramStart"/>
+                  <w:r>
+                    <w:rPr>
+                      <w:rFonts w:ascii="Courier New" w:hAnsi="Courier New" w:cs="Courier New"/>
+                    </w:rPr>
+                    <w:t>=  0.5521</w:t>
+                  </w:r>
+                  <w:proofErr w:type="gramEnd"/>
                 </w:p>
                 <w:p>
                   <w:pPr>
@@ -1210,8 +2164,16 @@
                     <w:rPr>
                       <w:rFonts w:ascii="Courier New" w:hAnsi="Courier New" w:cs="Courier New"/>
                     </w:rPr>
-                    <w:t xml:space="preserve">   R(d) [CG] =  0.2436</w:t>
+                    <w:t xml:space="preserve">   R(d) [CG] </w:t>
                   </w:r>
+                  <w:proofErr w:type="gramStart"/>
+                  <w:r>
+                    <w:rPr>
+                      <w:rFonts w:ascii="Courier New" w:hAnsi="Courier New" w:cs="Courier New"/>
+                    </w:rPr>
+                    <w:t>=  0.2436</w:t>
+                  </w:r>
+                  <w:proofErr w:type="gramEnd"/>
                 </w:p>
                 <w:p>
                   <w:pPr>
@@ -1223,8 +2185,16 @@
                     <w:rPr>
                       <w:rFonts w:ascii="Courier New" w:hAnsi="Courier New" w:cs="Courier New"/>
                     </w:rPr>
-                    <w:t xml:space="preserve">   R(e) [CT] =  2.8306</w:t>
+                    <w:t xml:space="preserve">   R(e) [CT] </w:t>
                   </w:r>
+                  <w:proofErr w:type="gramStart"/>
+                  <w:r>
+                    <w:rPr>
+                      <w:rFonts w:ascii="Courier New" w:hAnsi="Courier New" w:cs="Courier New"/>
+                    </w:rPr>
+                    <w:t>=  2.8306</w:t>
+                  </w:r>
+                  <w:proofErr w:type="gramEnd"/>
                 </w:p>
                 <w:p>
                   <w:pPr>
@@ -1236,8 +2206,16 @@
                     <w:rPr>
                       <w:rFonts w:ascii="Courier New" w:hAnsi="Courier New" w:cs="Courier New"/>
                     </w:rPr>
-                    <w:t xml:space="preserve">   R(f) [GT] =  1.0000</w:t>
+                    <w:t xml:space="preserve">   R(f) [GT] </w:t>
                   </w:r>
+                  <w:proofErr w:type="gramStart"/>
+                  <w:r>
+                    <w:rPr>
+                      <w:rFonts w:ascii="Courier New" w:hAnsi="Courier New" w:cs="Courier New"/>
+                    </w:rPr>
+                    <w:t>=  1.0000</w:t>
+                  </w:r>
+                  <w:proofErr w:type="gramEnd"/>
                 </w:p>
                 <w:p>
                   <w:pPr>
@@ -1417,7 +2395,21 @@
         <w:rPr>
           <w:rFonts w:asciiTheme="minorHAnsi" w:hAnsiTheme="minorHAnsi"/>
         </w:rPr>
-        <w:t xml:space="preserve">p-inv, </w:t>
+        <w:t>p-</w:t>
+      </w:r>
+      <w:proofErr w:type="spellStart"/>
+      <w:r>
+        <w:rPr>
+          <w:rFonts w:asciiTheme="minorHAnsi" w:hAnsiTheme="minorHAnsi"/>
+        </w:rPr>
+        <w:t>inv</w:t>
+      </w:r>
+      <w:proofErr w:type="spellEnd"/>
+      <w:r>
+        <w:rPr>
+          <w:rFonts w:asciiTheme="minorHAnsi" w:hAnsiTheme="minorHAnsi"/>
+        </w:rPr>
+        <w:t xml:space="preserve">, </w:t>
       </w:r>
       <w:r>
         <w:rPr>
@@ -1448,7 +2440,21 @@
         <w:rPr>
           <w:rFonts w:asciiTheme="minorHAnsi" w:hAnsiTheme="minorHAnsi"/>
         </w:rPr>
-        <w:t>, but you may see this parameter selected by jmodeltest for other parts of today’s lab</w:t>
+        <w:t xml:space="preserve">, but you may see this parameter selected by </w:t>
+      </w:r>
+      <w:proofErr w:type="spellStart"/>
+      <w:r>
+        <w:rPr>
+          <w:rFonts w:asciiTheme="minorHAnsi" w:hAnsiTheme="minorHAnsi"/>
+        </w:rPr>
+        <w:t>jmodeltest</w:t>
+      </w:r>
+      <w:proofErr w:type="spellEnd"/>
+      <w:r>
+        <w:rPr>
+          <w:rFonts w:asciiTheme="minorHAnsi" w:hAnsiTheme="minorHAnsi"/>
+        </w:rPr>
+        <w:t xml:space="preserve"> for other parts of today’s lab</w:t>
       </w:r>
       <w:r>
         <w:rPr>
@@ -1468,6 +2474,8 @@
         </w:rPr>
         <w:t xml:space="preserve">ther parameters can be set in </w:t>
       </w:r>
+      <w:proofErr w:type="spellStart"/>
+      <w:proofErr w:type="gramStart"/>
       <w:r>
         <w:rPr>
           <w:rFonts w:asciiTheme="minorHAnsi" w:hAnsiTheme="minorHAnsi"/>
@@ -1476,11 +2484,19 @@
         </w:rPr>
         <w:t>PhyML</w:t>
       </w:r>
-      <w:r>
-        <w:rPr>
-          <w:rFonts w:asciiTheme="minorHAnsi" w:hAnsiTheme="minorHAnsi"/>
-        </w:rPr>
-        <w:t xml:space="preserve">, but will be ignored for today’s lab.  </w:t>
+      <w:proofErr w:type="spellEnd"/>
+      <w:r>
+        <w:rPr>
+          <w:rFonts w:asciiTheme="minorHAnsi" w:hAnsiTheme="minorHAnsi"/>
+        </w:rPr>
+        <w:t>, but</w:t>
+      </w:r>
+      <w:proofErr w:type="gramEnd"/>
+      <w:r>
+        <w:rPr>
+          <w:rFonts w:asciiTheme="minorHAnsi" w:hAnsiTheme="minorHAnsi"/>
+        </w:rPr>
+        <w:t xml:space="preserve"> will be ignored for today’s lab.  </w:t>
       </w:r>
     </w:p>
     <w:p>
@@ -1557,16 +2573,52 @@
           <w:rFonts w:ascii="Courier New" w:hAnsi="Courier New" w:cs="Courier New"/>
         </w:rPr>
       </w:pPr>
+      <w:proofErr w:type="spellStart"/>
       <w:r>
         <w:rPr>
           <w:rFonts w:ascii="Courier New" w:hAnsi="Courier New" w:cs="Courier New"/>
         </w:rPr>
-        <w:t>mpirun –n 4 phyml –i helo-atp8.phy</w:t>
-      </w:r>
+        <w:t>mpirun</w:t>
+      </w:r>
+      <w:proofErr w:type="spellEnd"/>
       <w:r>
         <w:rPr>
           <w:rFonts w:ascii="Courier New" w:hAnsi="Courier New" w:cs="Courier New"/>
         </w:rPr>
+        <w:t xml:space="preserve"> –n 4 </w:t>
+      </w:r>
+      <w:proofErr w:type="spellStart"/>
+      <w:r>
+        <w:rPr>
+          <w:rFonts w:ascii="Courier New" w:hAnsi="Courier New" w:cs="Courier New"/>
+        </w:rPr>
+        <w:t>phyml</w:t>
+      </w:r>
+      <w:proofErr w:type="spellEnd"/>
+      <w:r>
+        <w:rPr>
+          <w:rFonts w:ascii="Courier New" w:hAnsi="Courier New" w:cs="Courier New"/>
+        </w:rPr>
+        <w:t xml:space="preserve"> –</w:t>
+      </w:r>
+      <w:proofErr w:type="spellStart"/>
+      <w:r>
+        <w:rPr>
+          <w:rFonts w:ascii="Courier New" w:hAnsi="Courier New" w:cs="Courier New"/>
+        </w:rPr>
+        <w:t>i</w:t>
+      </w:r>
+      <w:proofErr w:type="spellEnd"/>
+      <w:r>
+        <w:rPr>
+          <w:rFonts w:ascii="Courier New" w:hAnsi="Courier New" w:cs="Courier New"/>
+        </w:rPr>
+        <w:t xml:space="preserve"> helo-atp8.phy</w:t>
+      </w:r>
+      <w:r>
+        <w:rPr>
+          <w:rFonts w:ascii="Courier New" w:hAnsi="Courier New" w:cs="Courier New"/>
+        </w:rPr>
         <w:t xml:space="preserve"> </w:t>
       </w:r>
       <w:r>
@@ -1594,43 +2646,14 @@
       <w:pPr>
         <w:rPr>
           <w:rFonts w:asciiTheme="minorHAnsi" w:hAnsiTheme="minorHAnsi"/>
-        </w:rPr>
-      </w:pPr>
-    </w:p>
-    <w:p>
-      <w:pPr>
-        <w:rPr>
-          <w:rFonts w:asciiTheme="minorHAnsi" w:hAnsiTheme="minorHAnsi"/>
-        </w:rPr>
-      </w:pPr>
-    </w:p>
-    <w:p>
-      <w:pPr>
-        <w:rPr>
-          <w:rFonts w:asciiTheme="minorHAnsi" w:hAnsiTheme="minorHAnsi"/>
-        </w:rPr>
-      </w:pPr>
-    </w:p>
-    <w:p>
-      <w:pPr>
-        <w:rPr>
-          <w:rFonts w:asciiTheme="minorHAnsi" w:hAnsiTheme="minorHAnsi"/>
-        </w:rPr>
-      </w:pPr>
-    </w:p>
-    <w:p>
-      <w:pPr>
-        <w:rPr>
-          <w:rFonts w:asciiTheme="minorHAnsi" w:hAnsiTheme="minorHAnsi"/>
-          <w:b/>
-        </w:rPr>
-      </w:pPr>
-      <w:r>
-        <w:rPr>
-          <w:rFonts w:asciiTheme="minorHAnsi" w:hAnsiTheme="minorHAnsi"/>
-          <w:b/>
-        </w:rPr>
-        <w:lastRenderedPageBreak/>
+          <w:b/>
+        </w:rPr>
+      </w:pPr>
+      <w:r>
+        <w:rPr>
+          <w:rFonts w:asciiTheme="minorHAnsi" w:hAnsiTheme="minorHAnsi"/>
+          <w:b/>
+        </w:rPr>
         <w:t>An explanation of this command:</w:t>
       </w:r>
       <w:r>
@@ -1658,6 +2681,7 @@
         </w:rPr>
         <w:t xml:space="preserve">The parallelized bootstrapping features of </w:t>
       </w:r>
+      <w:proofErr w:type="spellStart"/>
       <w:r>
         <w:rPr>
           <w:rFonts w:asciiTheme="minorHAnsi" w:hAnsiTheme="minorHAnsi"/>
@@ -1666,12 +2690,14 @@
         </w:rPr>
         <w:t>PhyML</w:t>
       </w:r>
+      <w:proofErr w:type="spellEnd"/>
       <w:r>
         <w:rPr>
           <w:rFonts w:asciiTheme="minorHAnsi" w:hAnsiTheme="minorHAnsi"/>
         </w:rPr>
         <w:t xml:space="preserve"> rely upon a common external program named </w:t>
       </w:r>
+      <w:proofErr w:type="spellStart"/>
       <w:r>
         <w:rPr>
           <w:rFonts w:asciiTheme="minorHAnsi" w:hAnsiTheme="minorHAnsi"/>
@@ -1679,6 +2705,7 @@
         </w:rPr>
         <w:t>mpirun</w:t>
       </w:r>
+      <w:proofErr w:type="spellEnd"/>
       <w:r>
         <w:rPr>
           <w:rFonts w:asciiTheme="minorHAnsi" w:hAnsiTheme="minorHAnsi"/>
@@ -1771,6 +2798,7 @@
         </w:rPr>
         <w:t xml:space="preserve">The command </w:t>
       </w:r>
+      <w:proofErr w:type="spellStart"/>
       <w:r>
         <w:rPr>
           <w:rFonts w:asciiTheme="minorHAnsi" w:hAnsiTheme="minorHAnsi"/>
@@ -1778,12 +2806,28 @@
         </w:rPr>
         <w:t>phyml</w:t>
       </w:r>
-      <w:r>
-        <w:rPr>
-          <w:rFonts w:asciiTheme="minorHAnsi" w:hAnsiTheme="minorHAnsi"/>
-        </w:rPr>
-        <w:t xml:space="preserve"> tells mpirun to run </w:t>
-      </w:r>
+      <w:proofErr w:type="spellEnd"/>
+      <w:r>
+        <w:rPr>
+          <w:rFonts w:asciiTheme="minorHAnsi" w:hAnsiTheme="minorHAnsi"/>
+        </w:rPr>
+        <w:t xml:space="preserve"> tells </w:t>
+      </w:r>
+      <w:proofErr w:type="spellStart"/>
+      <w:r>
+        <w:rPr>
+          <w:rFonts w:asciiTheme="minorHAnsi" w:hAnsiTheme="minorHAnsi"/>
+        </w:rPr>
+        <w:t>mpirun</w:t>
+      </w:r>
+      <w:proofErr w:type="spellEnd"/>
+      <w:r>
+        <w:rPr>
+          <w:rFonts w:asciiTheme="minorHAnsi" w:hAnsiTheme="minorHAnsi"/>
+        </w:rPr>
+        <w:t xml:space="preserve"> to run </w:t>
+      </w:r>
+      <w:proofErr w:type="spellStart"/>
       <w:r>
         <w:rPr>
           <w:rFonts w:asciiTheme="minorHAnsi" w:hAnsiTheme="minorHAnsi"/>
@@ -1792,6 +2836,7 @@
         </w:rPr>
         <w:t>PhyML</w:t>
       </w:r>
+      <w:proofErr w:type="spellEnd"/>
       <w:r>
         <w:rPr>
           <w:rFonts w:asciiTheme="minorHAnsi" w:hAnsiTheme="minorHAnsi"/>
@@ -1815,7 +2860,23 @@
           <w:rFonts w:asciiTheme="minorHAnsi" w:hAnsiTheme="minorHAnsi"/>
           <w:b/>
         </w:rPr>
-        <w:t xml:space="preserve">-i </w:t>
+        <w:t>-</w:t>
+      </w:r>
+      <w:proofErr w:type="spellStart"/>
+      <w:r>
+        <w:rPr>
+          <w:rFonts w:asciiTheme="minorHAnsi" w:hAnsiTheme="minorHAnsi"/>
+          <w:b/>
+        </w:rPr>
+        <w:t>i</w:t>
+      </w:r>
+      <w:proofErr w:type="spellEnd"/>
+      <w:r>
+        <w:rPr>
+          <w:rFonts w:asciiTheme="minorHAnsi" w:hAnsiTheme="minorHAnsi"/>
+          <w:b/>
+        </w:rPr>
+        <w:t xml:space="preserve"> </w:t>
       </w:r>
       <w:r>
         <w:rPr>
@@ -1915,6 +2976,7 @@
           <w:rFonts w:asciiTheme="minorHAnsi" w:hAnsiTheme="minorHAnsi"/>
           <w:b/>
         </w:rPr>
+        <w:lastRenderedPageBreak/>
         <w:t xml:space="preserve">-a </w:t>
       </w:r>
       <w:r>
@@ -1936,6 +2998,7 @@
         </w:rPr>
         <w:t xml:space="preserve">tells </w:t>
       </w:r>
+      <w:proofErr w:type="spellStart"/>
       <w:r>
         <w:rPr>
           <w:rFonts w:asciiTheme="minorHAnsi" w:hAnsiTheme="minorHAnsi"/>
@@ -1944,6 +3007,7 @@
         </w:rPr>
         <w:t>PhyML</w:t>
       </w:r>
+      <w:proofErr w:type="spellEnd"/>
       <w:r>
         <w:rPr>
           <w:rFonts w:asciiTheme="minorHAnsi" w:hAnsiTheme="minorHAnsi"/>
@@ -1955,7 +3019,21 @@
         <w:rPr>
           <w:rFonts w:asciiTheme="minorHAnsi" w:hAnsiTheme="minorHAnsi"/>
         </w:rPr>
-        <w:t xml:space="preserve">that the gamma rate parameter is being used in the model, and sets the alpha value for this parameter </w:t>
+        <w:t xml:space="preserve">that the gamma rate parameter is being used in the </w:t>
+      </w:r>
+      <w:proofErr w:type="gramStart"/>
+      <w:r>
+        <w:rPr>
+          <w:rFonts w:asciiTheme="minorHAnsi" w:hAnsiTheme="minorHAnsi"/>
+        </w:rPr>
+        <w:t>model, and</w:t>
+      </w:r>
+      <w:proofErr w:type="gramEnd"/>
+      <w:r>
+        <w:rPr>
+          <w:rFonts w:asciiTheme="minorHAnsi" w:hAnsiTheme="minorHAnsi"/>
+        </w:rPr>
+        <w:t xml:space="preserve"> sets the alpha value for this parameter </w:t>
       </w:r>
       <w:r>
         <w:rPr>
@@ -2040,6 +3118,7 @@
           <w:b/>
         </w:rPr>
       </w:pPr>
+      <w:proofErr w:type="spellStart"/>
       <w:r>
         <w:rPr>
           <w:rFonts w:asciiTheme="minorHAnsi" w:hAnsiTheme="minorHAnsi"/>
@@ -2049,6 +3128,7 @@
         </w:rPr>
         <w:t>PhyML</w:t>
       </w:r>
+      <w:proofErr w:type="spellEnd"/>
       <w:r>
         <w:rPr>
           <w:rFonts w:asciiTheme="minorHAnsi" w:hAnsiTheme="minorHAnsi"/>
@@ -2096,6 +3176,7 @@
         </w:rPr>
         <w:t xml:space="preserve">generating more </w:t>
       </w:r>
+      <w:proofErr w:type="spellStart"/>
       <w:r>
         <w:rPr>
           <w:rFonts w:asciiTheme="minorHAnsi" w:hAnsiTheme="minorHAnsi"/>
@@ -2105,6 +3186,7 @@
         </w:rPr>
         <w:t>PhyML</w:t>
       </w:r>
+      <w:proofErr w:type="spellEnd"/>
       <w:r>
         <w:rPr>
           <w:rFonts w:asciiTheme="minorHAnsi" w:hAnsiTheme="minorHAnsi"/>
@@ -2173,6 +3255,7 @@
         </w:rPr>
         <w:t xml:space="preserve"> model, parameters, and other settings used by </w:t>
       </w:r>
+      <w:proofErr w:type="spellStart"/>
       <w:r>
         <w:rPr>
           <w:rFonts w:asciiTheme="minorHAnsi" w:hAnsiTheme="minorHAnsi"/>
@@ -2181,6 +3264,7 @@
         </w:rPr>
         <w:t>PhyML</w:t>
       </w:r>
+      <w:proofErr w:type="spellEnd"/>
       <w:r>
         <w:rPr>
           <w:rFonts w:asciiTheme="minorHAnsi" w:hAnsiTheme="minorHAnsi"/>
@@ -2281,6 +3365,7 @@
         </w:rPr>
         <w:t xml:space="preserve">maximum likelihood tree estimated by </w:t>
       </w:r>
+      <w:proofErr w:type="spellStart"/>
       <w:r>
         <w:rPr>
           <w:rFonts w:asciiTheme="minorHAnsi" w:hAnsiTheme="minorHAnsi"/>
@@ -2289,6 +3374,7 @@
         </w:rPr>
         <w:t>PhyML</w:t>
       </w:r>
+      <w:proofErr w:type="spellEnd"/>
       <w:r>
         <w:rPr>
           <w:rFonts w:asciiTheme="minorHAnsi" w:hAnsiTheme="minorHAnsi"/>
@@ -2343,6 +3429,7 @@
         </w:rPr>
         <w:t xml:space="preserve">When </w:t>
       </w:r>
+      <w:proofErr w:type="spellStart"/>
       <w:r>
         <w:rPr>
           <w:rFonts w:asciiTheme="minorHAnsi" w:hAnsiTheme="minorHAnsi"/>
@@ -2351,6 +3438,7 @@
         </w:rPr>
         <w:t>PhyML</w:t>
       </w:r>
+      <w:proofErr w:type="spellEnd"/>
       <w:r>
         <w:rPr>
           <w:rFonts w:asciiTheme="minorHAnsi" w:hAnsiTheme="minorHAnsi"/>
@@ -2384,6 +3472,7 @@
         </w:rPr>
         <w:t xml:space="preserve"> file can be viewed graphically in </w:t>
       </w:r>
+      <w:proofErr w:type="spellStart"/>
       <w:r>
         <w:rPr>
           <w:rFonts w:asciiTheme="minorHAnsi" w:hAnsiTheme="minorHAnsi"/>
@@ -2391,12 +3480,14 @@
         </w:rPr>
         <w:t>FigTree</w:t>
       </w:r>
+      <w:proofErr w:type="spellEnd"/>
       <w:r>
         <w:rPr>
           <w:rFonts w:asciiTheme="minorHAnsi" w:hAnsiTheme="minorHAnsi"/>
         </w:rPr>
         <w:t xml:space="preserve">.  Open </w:t>
       </w:r>
+      <w:proofErr w:type="spellStart"/>
       <w:r>
         <w:rPr>
           <w:rFonts w:asciiTheme="minorHAnsi" w:hAnsiTheme="minorHAnsi"/>
@@ -2404,6 +3495,7 @@
         </w:rPr>
         <w:t>FigTree</w:t>
       </w:r>
+      <w:proofErr w:type="spellEnd"/>
       <w:r>
         <w:rPr>
           <w:rFonts w:asciiTheme="minorHAnsi" w:hAnsiTheme="minorHAnsi"/>
@@ -2420,19 +3512,19 @@
         <w:rPr>
           <w:rFonts w:asciiTheme="minorHAnsi" w:hAnsiTheme="minorHAnsi"/>
         </w:rPr>
-        <w:t xml:space="preserve"> Open… and navigate to your lab_</w:t>
-      </w:r>
-      <w:r>
-        <w:rPr>
-          <w:rFonts w:asciiTheme="minorHAnsi" w:hAnsiTheme="minorHAnsi"/>
-        </w:rPr>
-        <w:t>6</w:t>
-      </w:r>
-      <w:r>
-        <w:rPr>
-          <w:rFonts w:asciiTheme="minorHAnsi" w:hAnsiTheme="minorHAnsi"/>
-        </w:rPr>
-        <w:t xml:space="preserve"> directory.  Open the “</w:t>
+        <w:t xml:space="preserve"> Open… and navigate to your </w:t>
+      </w:r>
+      <w:r>
+        <w:rPr>
+          <w:rFonts w:asciiTheme="minorHAnsi" w:hAnsiTheme="minorHAnsi"/>
+        </w:rPr>
+        <w:t xml:space="preserve">Lab6 </w:t>
+      </w:r>
+      <w:r>
+        <w:rPr>
+          <w:rFonts w:asciiTheme="minorHAnsi" w:hAnsiTheme="minorHAnsi"/>
+        </w:rPr>
+        <w:t>directory.  Open the “</w:t>
       </w:r>
       <w:r>
         <w:rPr>
@@ -2516,7 +3608,43 @@
         <w:rPr>
           <w:rFonts w:asciiTheme="minorHAnsi" w:hAnsiTheme="minorHAnsi"/>
         </w:rPr>
-        <w:t>oot the tree by S_punctatus.  Click on this taxon, then click the “Reroot” button.</w:t>
+        <w:t xml:space="preserve">oot the tree by </w:t>
+      </w:r>
+      <w:proofErr w:type="spellStart"/>
+      <w:r>
+        <w:rPr>
+          <w:rFonts w:asciiTheme="minorHAnsi" w:hAnsiTheme="minorHAnsi"/>
+          <w:i/>
+        </w:rPr>
+        <w:t>S_punctatus</w:t>
+      </w:r>
+      <w:proofErr w:type="spellEnd"/>
+      <w:r>
+        <w:rPr>
+          <w:rFonts w:asciiTheme="minorHAnsi" w:hAnsiTheme="minorHAnsi"/>
+          <w:i/>
+        </w:rPr>
+        <w:t>.</w:t>
+      </w:r>
+      <w:r>
+        <w:rPr>
+          <w:rFonts w:asciiTheme="minorHAnsi" w:hAnsiTheme="minorHAnsi"/>
+        </w:rPr>
+        <w:t xml:space="preserve">  Click on this taxon, then click the “</w:t>
+      </w:r>
+      <w:proofErr w:type="spellStart"/>
+      <w:r>
+        <w:rPr>
+          <w:rFonts w:asciiTheme="minorHAnsi" w:hAnsiTheme="minorHAnsi"/>
+        </w:rPr>
+        <w:t>Reroot</w:t>
+      </w:r>
+      <w:proofErr w:type="spellEnd"/>
+      <w:r>
+        <w:rPr>
+          <w:rFonts w:asciiTheme="minorHAnsi" w:hAnsiTheme="minorHAnsi"/>
+        </w:rPr>
+        <w:t>” button.</w:t>
       </w:r>
     </w:p>
     <w:p>
@@ -2552,7 +3680,21 @@
         <w:rPr>
           <w:rFonts w:asciiTheme="minorHAnsi" w:hAnsiTheme="minorHAnsi"/>
         </w:rPr>
-        <w:t xml:space="preserve">Display bootstrap values on your tree by checking “Node Labels” in the left pane.  Then expand this option, and select “bootstrap” from the “Display” drop-down box.  </w:t>
+        <w:t xml:space="preserve">Display bootstrap values on your tree by checking “Node Labels” in the left pane.  Then expand this </w:t>
+      </w:r>
+      <w:proofErr w:type="gramStart"/>
+      <w:r>
+        <w:rPr>
+          <w:rFonts w:asciiTheme="minorHAnsi" w:hAnsiTheme="minorHAnsi"/>
+        </w:rPr>
+        <w:t>option, and</w:t>
+      </w:r>
+      <w:proofErr w:type="gramEnd"/>
+      <w:r>
+        <w:rPr>
+          <w:rFonts w:asciiTheme="minorHAnsi" w:hAnsiTheme="minorHAnsi"/>
+        </w:rPr>
+        <w:t xml:space="preserve"> select “bootstrap” from the “Display” drop-down box.  </w:t>
       </w:r>
     </w:p>
     <w:p>
@@ -2650,13 +3792,27 @@
         <w:rPr>
           <w:rFonts w:asciiTheme="minorHAnsi" w:hAnsiTheme="minorHAnsi"/>
         </w:rPr>
-        <w:t>lab_6</w:t>
-      </w:r>
-      <w:r>
-        <w:rPr>
-          <w:rFonts w:asciiTheme="minorHAnsi" w:hAnsiTheme="minorHAnsi"/>
-        </w:rPr>
-        <w:t>/exported_trees”</w:t>
+        <w:t>Lab6</w:t>
+      </w:r>
+      <w:r>
+        <w:rPr>
+          <w:rFonts w:asciiTheme="minorHAnsi" w:hAnsiTheme="minorHAnsi"/>
+        </w:rPr>
+        <w:t>/</w:t>
+      </w:r>
+      <w:proofErr w:type="spellStart"/>
+      <w:r>
+        <w:rPr>
+          <w:rFonts w:asciiTheme="minorHAnsi" w:hAnsiTheme="minorHAnsi"/>
+        </w:rPr>
+        <w:t>exported_trees</w:t>
+      </w:r>
+      <w:proofErr w:type="spellEnd"/>
+      <w:r>
+        <w:rPr>
+          <w:rFonts w:asciiTheme="minorHAnsi" w:hAnsiTheme="minorHAnsi"/>
+        </w:rPr>
+        <w:t>”</w:t>
       </w:r>
       <w:r>
         <w:rPr>
@@ -2667,19 +3823,28 @@
     </w:p>
     <w:p>
       <w:pPr>
-        <w:rPr>
-          <w:rFonts w:asciiTheme="minorHAnsi" w:hAnsiTheme="minorHAnsi"/>
-          <w:b/>
-        </w:rPr>
-      </w:pPr>
-      <w:r>
-        <w:rPr>
-          <w:rFonts w:asciiTheme="minorHAnsi" w:hAnsiTheme="minorHAnsi"/>
-          <w:b/>
-        </w:rPr>
-        <w:lastRenderedPageBreak/>
+        <w:pStyle w:val="ListParagraph"/>
+        <w:ind w:left="1080"/>
+        <w:rPr>
+          <w:rFonts w:asciiTheme="minorHAnsi" w:hAnsiTheme="minorHAnsi"/>
+        </w:rPr>
+      </w:pPr>
+    </w:p>
+    <w:p>
+      <w:pPr>
+        <w:rPr>
+          <w:rFonts w:asciiTheme="minorHAnsi" w:hAnsiTheme="minorHAnsi"/>
+          <w:b/>
+        </w:rPr>
+      </w:pPr>
+      <w:r>
+        <w:rPr>
+          <w:rFonts w:asciiTheme="minorHAnsi" w:hAnsiTheme="minorHAnsi"/>
+          <w:b/>
+        </w:rPr>
         <w:t xml:space="preserve">Generating more </w:t>
       </w:r>
+      <w:proofErr w:type="spellStart"/>
       <w:r>
         <w:rPr>
           <w:rFonts w:asciiTheme="minorHAnsi" w:hAnsiTheme="minorHAnsi"/>
@@ -2689,6 +3854,7 @@
         </w:rPr>
         <w:t>PhyML</w:t>
       </w:r>
+      <w:proofErr w:type="spellEnd"/>
       <w:r>
         <w:rPr>
           <w:rFonts w:asciiTheme="minorHAnsi" w:hAnsiTheme="minorHAnsi"/>
@@ -2709,6 +3875,7 @@
         </w:rPr>
         <w:t xml:space="preserve">Now generate trees for your helo-atp6.phy and helo-atp86.phy files using </w:t>
       </w:r>
+      <w:proofErr w:type="spellStart"/>
       <w:r>
         <w:rPr>
           <w:rFonts w:asciiTheme="minorHAnsi" w:hAnsiTheme="minorHAnsi"/>
@@ -2717,6 +3884,7 @@
         </w:rPr>
         <w:t>PhyML</w:t>
       </w:r>
+      <w:proofErr w:type="spellEnd"/>
       <w:r>
         <w:rPr>
           <w:rFonts w:asciiTheme="minorHAnsi" w:hAnsiTheme="minorHAnsi"/>
@@ -2727,8 +3895,23 @@
         <w:rPr>
           <w:rFonts w:asciiTheme="minorHAnsi" w:hAnsiTheme="minorHAnsi"/>
         </w:rPr>
-        <w:t xml:space="preserve">the hLRT in </w:t>
-      </w:r>
+        <w:t xml:space="preserve">the </w:t>
+      </w:r>
+      <w:proofErr w:type="spellStart"/>
+      <w:r>
+        <w:rPr>
+          <w:rFonts w:asciiTheme="minorHAnsi" w:hAnsiTheme="minorHAnsi"/>
+        </w:rPr>
+        <w:t>hLRT</w:t>
+      </w:r>
+      <w:proofErr w:type="spellEnd"/>
+      <w:r>
+        <w:rPr>
+          <w:rFonts w:asciiTheme="minorHAnsi" w:hAnsiTheme="minorHAnsi"/>
+        </w:rPr>
+        <w:t xml:space="preserve"> in </w:t>
+      </w:r>
+      <w:proofErr w:type="spellStart"/>
       <w:r>
         <w:rPr>
           <w:rFonts w:asciiTheme="minorHAnsi" w:hAnsiTheme="minorHAnsi" w:cstheme="minorHAnsi"/>
@@ -2736,6 +3919,7 @@
         </w:rPr>
         <w:t>jModelTest</w:t>
       </w:r>
+      <w:proofErr w:type="spellEnd"/>
       <w:r>
         <w:rPr>
           <w:rFonts w:asciiTheme="minorHAnsi" w:hAnsiTheme="minorHAnsi"/>
@@ -2790,6 +3974,7 @@
         </w:rPr>
         <w:t xml:space="preserve"> </w:t>
       </w:r>
+      <w:proofErr w:type="spellStart"/>
       <w:r>
         <w:rPr>
           <w:rFonts w:asciiTheme="minorHAnsi" w:hAnsiTheme="minorHAnsi"/>
@@ -2798,6 +3983,7 @@
         </w:rPr>
         <w:t>PhyML</w:t>
       </w:r>
+      <w:proofErr w:type="spellEnd"/>
       <w:r>
         <w:rPr>
           <w:rFonts w:asciiTheme="minorHAnsi" w:hAnsiTheme="minorHAnsi"/>
@@ -2889,14 +4075,30 @@
         <w:rPr>
           <w:rFonts w:asciiTheme="minorHAnsi" w:hAnsiTheme="minorHAnsi"/>
         </w:rPr>
-        <w:t xml:space="preserve"> ( </w:t>
-      </w:r>
-      <w:r>
-        <w:rPr>
-          <w:rFonts w:asciiTheme="minorHAnsi" w:hAnsiTheme="minorHAnsi"/>
-        </w:rPr>
-        <w:t>–i</w:t>
-      </w:r>
+        <w:t xml:space="preserve"> </w:t>
+      </w:r>
+      <w:proofErr w:type="gramStart"/>
+      <w:r>
+        <w:rPr>
+          <w:rFonts w:asciiTheme="minorHAnsi" w:hAnsiTheme="minorHAnsi"/>
+        </w:rPr>
+        <w:t xml:space="preserve">( </w:t>
+      </w:r>
+      <w:r>
+        <w:rPr>
+          <w:rFonts w:asciiTheme="minorHAnsi" w:hAnsiTheme="minorHAnsi"/>
+        </w:rPr>
+        <w:t>–</w:t>
+      </w:r>
+      <w:proofErr w:type="spellStart"/>
+      <w:proofErr w:type="gramEnd"/>
+      <w:r>
+        <w:rPr>
+          <w:rFonts w:asciiTheme="minorHAnsi" w:hAnsiTheme="minorHAnsi"/>
+        </w:rPr>
+        <w:t>i</w:t>
+      </w:r>
+      <w:proofErr w:type="spellEnd"/>
       <w:r>
         <w:rPr>
           <w:rFonts w:asciiTheme="minorHAnsi" w:hAnsiTheme="minorHAnsi"/>
@@ -2925,13 +4127,27 @@
         <w:rPr>
           <w:rFonts w:asciiTheme="minorHAnsi" w:hAnsiTheme="minorHAnsi"/>
         </w:rPr>
-        <w:t xml:space="preserve">Alpha value ( </w:t>
-      </w:r>
-      <w:r>
-        <w:rPr>
-          <w:rFonts w:asciiTheme="minorHAnsi" w:hAnsiTheme="minorHAnsi"/>
-        </w:rPr>
-        <w:t>–a</w:t>
+        <w:t xml:space="preserve">Alpha value </w:t>
+      </w:r>
+      <w:proofErr w:type="gramStart"/>
+      <w:r>
+        <w:rPr>
+          <w:rFonts w:asciiTheme="minorHAnsi" w:hAnsiTheme="minorHAnsi"/>
+        </w:rPr>
+        <w:t xml:space="preserve">( </w:t>
+      </w:r>
+      <w:r>
+        <w:rPr>
+          <w:rFonts w:asciiTheme="minorHAnsi" w:hAnsiTheme="minorHAnsi"/>
+        </w:rPr>
+        <w:t>–</w:t>
+      </w:r>
+      <w:proofErr w:type="gramEnd"/>
+      <w:r>
+        <w:rPr>
+          <w:rFonts w:asciiTheme="minorHAnsi" w:hAnsiTheme="minorHAnsi"/>
+        </w:rPr>
+        <w:t>a</w:t>
       </w:r>
       <w:r>
         <w:rPr>
@@ -2993,6 +4209,7 @@
         <w:rPr>
           <w:rFonts w:asciiTheme="minorHAnsi" w:hAnsiTheme="minorHAnsi"/>
         </w:rPr>
+        <w:lastRenderedPageBreak/>
         <w:t xml:space="preserve">The flag for the </w:t>
       </w:r>
       <w:r>
@@ -3047,8 +4264,23 @@
         <w:rPr>
           <w:rFonts w:asciiTheme="minorHAnsi" w:hAnsiTheme="minorHAnsi"/>
         </w:rPr>
-        <w:t xml:space="preserve">Get the p-inv value from your saved </w:t>
-      </w:r>
+        <w:t>Get the p-</w:t>
+      </w:r>
+      <w:proofErr w:type="spellStart"/>
+      <w:r>
+        <w:rPr>
+          <w:rFonts w:asciiTheme="minorHAnsi" w:hAnsiTheme="minorHAnsi"/>
+        </w:rPr>
+        <w:t>inv</w:t>
+      </w:r>
+      <w:proofErr w:type="spellEnd"/>
+      <w:r>
+        <w:rPr>
+          <w:rFonts w:asciiTheme="minorHAnsi" w:hAnsiTheme="minorHAnsi"/>
+        </w:rPr>
+        <w:t xml:space="preserve"> value from your saved </w:t>
+      </w:r>
+      <w:proofErr w:type="spellStart"/>
       <w:r>
         <w:rPr>
           <w:rFonts w:asciiTheme="minorHAnsi" w:hAnsiTheme="minorHAnsi" w:cstheme="minorHAnsi"/>
@@ -3056,6 +4288,7 @@
         </w:rPr>
         <w:t>jModelTest</w:t>
       </w:r>
+      <w:proofErr w:type="spellEnd"/>
       <w:r>
         <w:rPr>
           <w:rFonts w:asciiTheme="minorHAnsi" w:hAnsiTheme="minorHAnsi" w:cstheme="minorHAnsi"/>
@@ -3087,6 +4320,7 @@
         </w:rPr>
         <w:t xml:space="preserve">Export trees for each result from </w:t>
       </w:r>
+      <w:proofErr w:type="spellStart"/>
       <w:r>
         <w:rPr>
           <w:rFonts w:asciiTheme="minorHAnsi" w:hAnsiTheme="minorHAnsi"/>
@@ -3094,6 +4328,7 @@
         </w:rPr>
         <w:t>FigTree</w:t>
       </w:r>
+      <w:proofErr w:type="spellEnd"/>
       <w:r>
         <w:rPr>
           <w:rFonts w:asciiTheme="minorHAnsi" w:hAnsiTheme="minorHAnsi"/>
@@ -3167,37 +4402,13 @@
         <w:rPr>
           <w:rFonts w:asciiTheme="minorHAnsi" w:hAnsiTheme="minorHAnsi"/>
         </w:rPr>
-        <w:t>.  M</w:t>
-      </w:r>
-      <w:r>
-        <w:rPr>
-          <w:rFonts w:asciiTheme="minorHAnsi" w:hAnsiTheme="minorHAnsi"/>
-        </w:rPr>
-        <w:t xml:space="preserve">ake sure these are in your </w:t>
-      </w:r>
-      <w:r>
-        <w:rPr>
-          <w:rFonts w:asciiTheme="minorHAnsi" w:hAnsiTheme="minorHAnsi"/>
-        </w:rPr>
-        <w:t>“</w:t>
-      </w:r>
-      <w:r>
-        <w:rPr>
-          <w:rFonts w:asciiTheme="minorHAnsi" w:hAnsiTheme="minorHAnsi"/>
-        </w:rPr>
-        <w:t>lab_6</w:t>
-      </w:r>
-      <w:r>
-        <w:rPr>
-          <w:rFonts w:asciiTheme="minorHAnsi" w:hAnsiTheme="minorHAnsi"/>
-        </w:rPr>
-        <w:t>/exported_trees”</w:t>
-      </w:r>
-      <w:r>
-        <w:rPr>
-          <w:rFonts w:asciiTheme="minorHAnsi" w:hAnsiTheme="minorHAnsi"/>
-        </w:rPr>
-        <w:t xml:space="preserve"> folder.</w:t>
+        <w:t xml:space="preserve">.  </w:t>
+      </w:r>
+      <w:r>
+        <w:rPr>
+          <w:rFonts w:asciiTheme="minorHAnsi" w:hAnsiTheme="minorHAnsi"/>
+        </w:rPr>
+        <w:t>Use these for answering questions in the homework document.</w:t>
       </w:r>
     </w:p>
     <w:p>
@@ -3221,6 +4432,7 @@
         </w:rPr>
         <w:t xml:space="preserve">What command did you issue to run </w:t>
       </w:r>
+      <w:proofErr w:type="spellStart"/>
       <w:r>
         <w:rPr>
           <w:rFonts w:asciiTheme="minorHAnsi" w:hAnsiTheme="minorHAnsi"/>
@@ -3230,6 +4442,7 @@
         </w:rPr>
         <w:t>PhyML</w:t>
       </w:r>
+      <w:proofErr w:type="spellEnd"/>
       <w:r>
         <w:rPr>
           <w:rFonts w:asciiTheme="minorHAnsi" w:hAnsiTheme="minorHAnsi"/>
@@ -3263,7 +4476,23 @@
           <w:rFonts w:asciiTheme="minorHAnsi" w:hAnsiTheme="minorHAnsi"/>
           <w:b/>
         </w:rPr>
-        <w:t xml:space="preserve"> (Question 1 under Maximum Likelihood Treebuilding)</w:t>
+        <w:t xml:space="preserve"> (Question 1 under Maximum Likelihood </w:t>
+      </w:r>
+      <w:proofErr w:type="spellStart"/>
+      <w:r>
+        <w:rPr>
+          <w:rFonts w:asciiTheme="minorHAnsi" w:hAnsiTheme="minorHAnsi"/>
+          <w:b/>
+        </w:rPr>
+        <w:t>Treebuilding</w:t>
+      </w:r>
+      <w:proofErr w:type="spellEnd"/>
+      <w:r>
+        <w:rPr>
+          <w:rFonts w:asciiTheme="minorHAnsi" w:hAnsiTheme="minorHAnsi"/>
+          <w:b/>
+        </w:rPr>
+        <w:t>)</w:t>
       </w:r>
       <w:r>
         <w:rPr>
@@ -3294,6 +4523,7 @@
         </w:rPr>
         <w:t xml:space="preserve">What command did you issue to run </w:t>
       </w:r>
+      <w:proofErr w:type="spellStart"/>
       <w:r>
         <w:rPr>
           <w:rFonts w:asciiTheme="minorHAnsi" w:hAnsiTheme="minorHAnsi"/>
@@ -3303,6 +4533,7 @@
         </w:rPr>
         <w:t>PhyML</w:t>
       </w:r>
+      <w:proofErr w:type="spellEnd"/>
       <w:r>
         <w:rPr>
           <w:rFonts w:asciiTheme="minorHAnsi" w:hAnsiTheme="minorHAnsi"/>
@@ -3336,7 +4567,23 @@
           <w:rFonts w:asciiTheme="minorHAnsi" w:hAnsiTheme="minorHAnsi"/>
           <w:b/>
         </w:rPr>
-        <w:t xml:space="preserve"> (Question 2 under Maximum Likelihood Treebuilding)</w:t>
+        <w:t xml:space="preserve"> (Question 2 under Maximum Likelihood </w:t>
+      </w:r>
+      <w:proofErr w:type="spellStart"/>
+      <w:r>
+        <w:rPr>
+          <w:rFonts w:asciiTheme="minorHAnsi" w:hAnsiTheme="minorHAnsi"/>
+          <w:b/>
+        </w:rPr>
+        <w:t>Treebuilding</w:t>
+      </w:r>
+      <w:proofErr w:type="spellEnd"/>
+      <w:r>
+        <w:rPr>
+          <w:rFonts w:asciiTheme="minorHAnsi" w:hAnsiTheme="minorHAnsi"/>
+          <w:b/>
+        </w:rPr>
+        <w:t>)</w:t>
       </w:r>
       <w:r>
         <w:rPr>
@@ -3395,6 +4642,7 @@
         </w:rPr>
         <w:t xml:space="preserve"> – </w:t>
       </w:r>
+      <w:proofErr w:type="spellStart"/>
       <w:r>
         <w:rPr>
           <w:rFonts w:asciiTheme="minorHAnsi" w:hAnsiTheme="minorHAnsi"/>
@@ -3413,6 +4661,7 @@
         </w:rPr>
         <w:t>ML</w:t>
       </w:r>
+      <w:proofErr w:type="spellEnd"/>
     </w:p>
     <w:p>
       <w:pPr>
@@ -3429,22 +4678,16 @@
           <w:szCs w:val="24"/>
         </w:rPr>
       </w:pPr>
+      <w:proofErr w:type="spellStart"/>
       <w:r>
         <w:rPr>
           <w:rFonts w:asciiTheme="minorHAnsi" w:hAnsiTheme="minorHAnsi"/>
           <w:smallCaps/>
           <w:szCs w:val="24"/>
         </w:rPr>
-        <w:t xml:space="preserve">RAxML </w:t>
-      </w:r>
-      <w:r>
-        <w:rPr>
-          <w:rFonts w:asciiTheme="minorHAnsi" w:hAnsiTheme="minorHAnsi"/>
-          <w:smallCaps/>
-          <w:szCs w:val="24"/>
-        </w:rPr>
-        <w:t>v8.2</w:t>
-      </w:r>
+        <w:t>RAxML</w:t>
+      </w:r>
+      <w:proofErr w:type="spellEnd"/>
       <w:r>
         <w:rPr>
           <w:rFonts w:asciiTheme="minorHAnsi" w:hAnsiTheme="minorHAnsi"/>
@@ -3561,6 +4804,7 @@
         </w:rPr>
         <w:t xml:space="preserve">Like </w:t>
       </w:r>
+      <w:proofErr w:type="spellStart"/>
       <w:r>
         <w:rPr>
           <w:rFonts w:asciiTheme="minorHAnsi" w:hAnsiTheme="minorHAnsi"/>
@@ -3569,6 +4813,7 @@
         </w:rPr>
         <w:t>PhyML</w:t>
       </w:r>
+      <w:proofErr w:type="spellEnd"/>
       <w:r>
         <w:rPr>
           <w:rFonts w:asciiTheme="minorHAnsi" w:hAnsiTheme="minorHAnsi"/>
@@ -3597,6 +4842,7 @@
         </w:rPr>
         <w:t xml:space="preserve">relies on the </w:t>
       </w:r>
+      <w:proofErr w:type="spellStart"/>
       <w:r>
         <w:rPr>
           <w:rFonts w:asciiTheme="minorHAnsi" w:hAnsiTheme="minorHAnsi"/>
@@ -3605,6 +4851,7 @@
         </w:rPr>
         <w:t>Phylip</w:t>
       </w:r>
+      <w:proofErr w:type="spellEnd"/>
       <w:r>
         <w:rPr>
           <w:rFonts w:asciiTheme="minorHAnsi" w:hAnsiTheme="minorHAnsi"/>
@@ -3646,93 +4893,43 @@
         </w:rPr>
         <w:t xml:space="preserve">Although all programs that build trees using Maximum Likelihood methods rely on the same basic principles, some use different algorithms to implement those methods.  </w:t>
       </w:r>
+      <w:proofErr w:type="spellStart"/>
       <w:r>
         <w:rPr>
           <w:rFonts w:asciiTheme="minorHAnsi" w:hAnsiTheme="minorHAnsi"/>
           <w:smallCaps/>
           <w:szCs w:val="24"/>
         </w:rPr>
-        <w:t xml:space="preserve">RAxML </w:t>
-      </w:r>
-      <w:r>
-        <w:rPr>
-          <w:rFonts w:asciiTheme="minorHAnsi" w:hAnsiTheme="minorHAnsi"/>
-        </w:rPr>
-        <w:t>will be u</w:t>
-      </w:r>
-      <w:r>
-        <w:rPr>
-          <w:rFonts w:asciiTheme="minorHAnsi" w:hAnsiTheme="minorHAnsi"/>
-        </w:rPr>
-        <w:t>sed to demonstrate some of the</w:t>
-      </w:r>
-      <w:r>
-        <w:rPr>
-          <w:rFonts w:asciiTheme="minorHAnsi" w:hAnsiTheme="minorHAnsi"/>
-        </w:rPr>
-        <w:t xml:space="preserve"> differences in results that can arise from analyses using different programs, and different algorithms within programs.  </w:t>
-      </w:r>
+        <w:t>RAxML</w:t>
+      </w:r>
+      <w:proofErr w:type="spellEnd"/>
       <w:r>
         <w:rPr>
           <w:rFonts w:asciiTheme="minorHAnsi" w:hAnsiTheme="minorHAnsi"/>
           <w:smallCaps/>
           <w:szCs w:val="24"/>
         </w:rPr>
-        <w:t xml:space="preserve">RAxML </w:t>
-      </w:r>
-      <w:r>
-        <w:rPr>
-          <w:rFonts w:asciiTheme="minorHAnsi" w:hAnsiTheme="minorHAnsi"/>
-        </w:rPr>
-        <w:t xml:space="preserve">implements two different bootstrapping algorithms for determining support – a “normal” bootstrap analysis, and a “fast” bootstrap analysis which is </w:t>
-      </w:r>
-      <w:r>
-        <w:rPr>
-          <w:rFonts w:asciiTheme="minorHAnsi" w:hAnsiTheme="minorHAnsi"/>
-        </w:rPr>
-        <w:t>a necessity</w:t>
-      </w:r>
-      <w:r>
-        <w:rPr>
-          <w:rFonts w:asciiTheme="minorHAnsi" w:hAnsiTheme="minorHAnsi"/>
-        </w:rPr>
-        <w:t xml:space="preserve"> for very large datasets.  </w:t>
-      </w:r>
-    </w:p>
-    <w:p>
-      <w:pPr>
-        <w:rPr>
-          <w:rFonts w:asciiTheme="minorHAnsi" w:hAnsiTheme="minorHAnsi"/>
-        </w:rPr>
-      </w:pPr>
-    </w:p>
-    <w:p>
-      <w:pPr>
-        <w:rPr>
-          <w:rFonts w:asciiTheme="minorHAnsi" w:hAnsiTheme="minorHAnsi"/>
-          <w:b/>
-        </w:rPr>
-      </w:pPr>
-      <w:r>
-        <w:rPr>
-          <w:rFonts w:asciiTheme="minorHAnsi" w:hAnsiTheme="minorHAnsi"/>
-          <w:b/>
-        </w:rPr>
-        <w:t>Normal Bootstrap Analysis</w:t>
-      </w:r>
-    </w:p>
-    <w:p>
-      <w:pPr>
-        <w:rPr>
-          <w:rFonts w:asciiTheme="minorHAnsi" w:hAnsiTheme="minorHAnsi"/>
-        </w:rPr>
-      </w:pPr>
-      <w:r>
-        <w:rPr>
-          <w:rFonts w:asciiTheme="minorHAnsi" w:hAnsiTheme="minorHAnsi"/>
-        </w:rPr>
-        <w:t xml:space="preserve">First you will generate a tree using the “normal” bootstrap analysis for the helo-atp86.phy file in </w:t>
-      </w:r>
+        <w:t xml:space="preserve"> </w:t>
+      </w:r>
+      <w:r>
+        <w:rPr>
+          <w:rFonts w:asciiTheme="minorHAnsi" w:hAnsiTheme="minorHAnsi"/>
+        </w:rPr>
+        <w:t>will be u</w:t>
+      </w:r>
+      <w:r>
+        <w:rPr>
+          <w:rFonts w:asciiTheme="minorHAnsi" w:hAnsiTheme="minorHAnsi"/>
+        </w:rPr>
+        <w:t>sed to demonstrate some of the</w:t>
+      </w:r>
+      <w:r>
+        <w:rPr>
+          <w:rFonts w:asciiTheme="minorHAnsi" w:hAnsiTheme="minorHAnsi"/>
+        </w:rPr>
+        <w:t xml:space="preserve"> differences in results that can arise from analyses using different programs, and different algorithms within programs.  </w:t>
+      </w:r>
+      <w:proofErr w:type="spellStart"/>
       <w:r>
         <w:rPr>
           <w:rFonts w:asciiTheme="minorHAnsi" w:hAnsiTheme="minorHAnsi"/>
@@ -3741,20 +4938,94 @@
         </w:rPr>
         <w:t>RAxML</w:t>
       </w:r>
-      <w:r>
-        <w:rPr>
-          <w:rFonts w:asciiTheme="minorHAnsi" w:hAnsiTheme="minorHAnsi"/>
-        </w:rPr>
-        <w:t xml:space="preserve">.  This requires three separate commands.  Like </w:t>
-      </w:r>
+      <w:proofErr w:type="spellEnd"/>
       <w:r>
         <w:rPr>
           <w:rFonts w:asciiTheme="minorHAnsi" w:hAnsiTheme="minorHAnsi"/>
           <w:smallCaps/>
           <w:szCs w:val="24"/>
         </w:rPr>
+        <w:t xml:space="preserve"> </w:t>
+      </w:r>
+      <w:r>
+        <w:rPr>
+          <w:rFonts w:asciiTheme="minorHAnsi" w:hAnsiTheme="minorHAnsi"/>
+        </w:rPr>
+        <w:t xml:space="preserve">implements two different bootstrapping algorithms for determining support – a “normal” bootstrap analysis, and a “fast” bootstrap analysis which is </w:t>
+      </w:r>
+      <w:r>
+        <w:rPr>
+          <w:rFonts w:asciiTheme="minorHAnsi" w:hAnsiTheme="minorHAnsi"/>
+        </w:rPr>
+        <w:t>a necessity</w:t>
+      </w:r>
+      <w:r>
+        <w:rPr>
+          <w:rFonts w:asciiTheme="minorHAnsi" w:hAnsiTheme="minorHAnsi"/>
+        </w:rPr>
+        <w:t xml:space="preserve"> for very large datasets.  </w:t>
+      </w:r>
+    </w:p>
+    <w:p>
+      <w:pPr>
+        <w:rPr>
+          <w:rFonts w:asciiTheme="minorHAnsi" w:hAnsiTheme="minorHAnsi"/>
+        </w:rPr>
+      </w:pPr>
+    </w:p>
+    <w:p>
+      <w:pPr>
+        <w:rPr>
+          <w:rFonts w:asciiTheme="minorHAnsi" w:hAnsiTheme="minorHAnsi"/>
+          <w:b/>
+        </w:rPr>
+      </w:pPr>
+      <w:r>
+        <w:rPr>
+          <w:rFonts w:asciiTheme="minorHAnsi" w:hAnsiTheme="minorHAnsi"/>
+          <w:b/>
+        </w:rPr>
+        <w:t>Normal Bootstrap Analysis</w:t>
+      </w:r>
+    </w:p>
+    <w:p>
+      <w:pPr>
+        <w:rPr>
+          <w:rFonts w:asciiTheme="minorHAnsi" w:hAnsiTheme="minorHAnsi"/>
+        </w:rPr>
+      </w:pPr>
+      <w:r>
+        <w:rPr>
+          <w:rFonts w:asciiTheme="minorHAnsi" w:hAnsiTheme="minorHAnsi"/>
+        </w:rPr>
+        <w:t xml:space="preserve">First you will generate a tree using the “normal” bootstrap analysis for the helo-atp86.phy file in </w:t>
+      </w:r>
+      <w:proofErr w:type="spellStart"/>
+      <w:r>
+        <w:rPr>
+          <w:rFonts w:asciiTheme="minorHAnsi" w:hAnsiTheme="minorHAnsi"/>
+          <w:smallCaps/>
+          <w:szCs w:val="24"/>
+        </w:rPr>
+        <w:t>RAxML</w:t>
+      </w:r>
+      <w:proofErr w:type="spellEnd"/>
+      <w:r>
+        <w:rPr>
+          <w:rFonts w:asciiTheme="minorHAnsi" w:hAnsiTheme="minorHAnsi"/>
+        </w:rPr>
+        <w:t xml:space="preserve">.  This requires three separate commands.  Like </w:t>
+      </w:r>
+      <w:proofErr w:type="spellStart"/>
+      <w:r>
+        <w:rPr>
+          <w:rFonts w:asciiTheme="minorHAnsi" w:hAnsiTheme="minorHAnsi"/>
+          <w:smallCaps/>
+          <w:szCs w:val="24"/>
+        </w:rPr>
         <w:t>PhyML</w:t>
       </w:r>
+      <w:proofErr w:type="spellEnd"/>
       <w:r>
         <w:rPr>
           <w:rFonts w:asciiTheme="minorHAnsi" w:hAnsiTheme="minorHAnsi"/>
@@ -3800,7 +5071,7 @@
           <w:noProof/>
         </w:rPr>
         <w:pict>
-          <v:shape id="Text Box 8" o:spid="_x0000_s1031" type="#_x0000_t202" style="position:absolute;margin-left:1.5pt;margin-top:1pt;width:461.3pt;height:34.5pt;z-index:251675648;visibility:visible;mso-width-relative:margin;mso-height-relative:margin" o:gfxdata="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">
+          <v:shape id="Text Box 8" o:spid="_x0000_s1031" type="#_x0000_t202" alt="" style="position:absolute;margin-left:1.5pt;margin-top:1pt;width:461.3pt;height:34.5pt;z-index:251675648;visibility:visible;mso-wrap-style:square;mso-wrap-edited:f;mso-width-percent:0;mso-height-percent:0;mso-width-percent:0;mso-height-percent:0;mso-width-relative:margin;mso-height-relative:margin;v-text-anchor:top">
             <v:textbox>
               <w:txbxContent>
                 <w:p>
@@ -3811,13 +5082,59 @@
                       <w:szCs w:val="20"/>
                     </w:rPr>
                   </w:pPr>
+                  <w:proofErr w:type="spellStart"/>
                   <w:r>
                     <w:rPr>
                       <w:rFonts w:ascii="Courier New" w:hAnsi="Courier New" w:cs="Courier New"/>
                       <w:sz w:val="20"/>
                       <w:szCs w:val="20"/>
                     </w:rPr>
-                    <w:t>mpirun -n 4 raxmlMPI -p 1234 -s helo-atp86.phy -n mlsearch -m GTRGAMMAI -# 10</w:t>
+                    <w:t>mpirun</w:t>
+                  </w:r>
+                  <w:proofErr w:type="spellEnd"/>
+                  <w:r>
+                    <w:rPr>
+                      <w:rFonts w:ascii="Courier New" w:hAnsi="Courier New" w:cs="Courier New"/>
+                      <w:sz w:val="20"/>
+                      <w:szCs w:val="20"/>
+                    </w:rPr>
+                    <w:t xml:space="preserve"> -n 4 </w:t>
+                  </w:r>
+                  <w:proofErr w:type="spellStart"/>
+                  <w:r>
+                    <w:rPr>
+                      <w:rFonts w:ascii="Courier New" w:hAnsi="Courier New" w:cs="Courier New"/>
+                      <w:sz w:val="20"/>
+                      <w:szCs w:val="20"/>
+                    </w:rPr>
+                    <w:t>raxmlMPI</w:t>
+                  </w:r>
+                  <w:proofErr w:type="spellEnd"/>
+                  <w:r>
+                    <w:rPr>
+                      <w:rFonts w:ascii="Courier New" w:hAnsi="Courier New" w:cs="Courier New"/>
+                      <w:sz w:val="20"/>
+                      <w:szCs w:val="20"/>
+                    </w:rPr>
+                    <w:t xml:space="preserve"> -p 1234 -s helo-atp86.phy -n </w:t>
+                  </w:r>
+                  <w:proofErr w:type="spellStart"/>
+                  <w:r>
+                    <w:rPr>
+                      <w:rFonts w:ascii="Courier New" w:hAnsi="Courier New" w:cs="Courier New"/>
+                      <w:sz w:val="20"/>
+                      <w:szCs w:val="20"/>
+                    </w:rPr>
+                    <w:t>mlsearch</w:t>
+                  </w:r>
+                  <w:proofErr w:type="spellEnd"/>
+                  <w:r>
+                    <w:rPr>
+                      <w:rFonts w:ascii="Courier New" w:hAnsi="Courier New" w:cs="Courier New"/>
+                      <w:sz w:val="20"/>
+                      <w:szCs w:val="20"/>
+                    </w:rPr>
+                    <w:t xml:space="preserve"> -m GTRGAMMAI -# 10</w:t>
                   </w:r>
                 </w:p>
               </w:txbxContent>
@@ -3871,7 +5188,7 @@
           <w:noProof/>
         </w:rPr>
         <w:pict>
-          <v:shape id="Text Box 10" o:spid="_x0000_s1032" type="#_x0000_t202" style="position:absolute;margin-left:2.25pt;margin-top:6.15pt;width:461.3pt;height:33.45pt;z-index:251679744;visibility:visible;mso-width-relative:margin;mso-height-relative:margin" o:gfxdata="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">
+          <v:shape id="Text Box 10" o:spid="_x0000_s1030" type="#_x0000_t202" alt="" style="position:absolute;margin-left:2.25pt;margin-top:6.15pt;width:461.3pt;height:33.45pt;z-index:251679744;visibility:visible;mso-wrap-style:square;mso-wrap-edited:f;mso-width-percent:0;mso-height-percent:0;mso-width-percent:0;mso-height-percent:0;mso-width-relative:margin;mso-height-relative:margin;v-text-anchor:top">
             <v:textbox style="mso-next-textbox:#Text Box 10">
               <w:txbxContent>
                 <w:p>
@@ -3882,13 +5199,41 @@
                       <w:szCs w:val="20"/>
                     </w:rPr>
                   </w:pPr>
+                  <w:proofErr w:type="spellStart"/>
                   <w:r>
                     <w:rPr>
                       <w:rFonts w:ascii="Courier New" w:hAnsi="Courier New" w:cs="Courier New"/>
                       <w:sz w:val="20"/>
                       <w:szCs w:val="20"/>
                     </w:rPr>
-                    <w:t>mpirun -n 4 raxmlMPI -p 1234 -s helo-atp86.phy -n boot -m GTRGAMMAI -b 1234 -# 100</w:t>
+                    <w:t>mpirun</w:t>
+                  </w:r>
+                  <w:proofErr w:type="spellEnd"/>
+                  <w:r>
+                    <w:rPr>
+                      <w:rFonts w:ascii="Courier New" w:hAnsi="Courier New" w:cs="Courier New"/>
+                      <w:sz w:val="20"/>
+                      <w:szCs w:val="20"/>
+                    </w:rPr>
+                    <w:t xml:space="preserve"> -n 4 </w:t>
+                  </w:r>
+                  <w:proofErr w:type="spellStart"/>
+                  <w:r>
+                    <w:rPr>
+                      <w:rFonts w:ascii="Courier New" w:hAnsi="Courier New" w:cs="Courier New"/>
+                      <w:sz w:val="20"/>
+                      <w:szCs w:val="20"/>
+                    </w:rPr>
+                    <w:t>raxmlMPI</w:t>
+                  </w:r>
+                  <w:proofErr w:type="spellEnd"/>
+                  <w:r>
+                    <w:rPr>
+                      <w:rFonts w:ascii="Courier New" w:hAnsi="Courier New" w:cs="Courier New"/>
+                      <w:sz w:val="20"/>
+                      <w:szCs w:val="20"/>
+                    </w:rPr>
+                    <w:t xml:space="preserve"> -p 1234 -s helo-atp86.phy -n boot -m GTRGAMMAI -b 1234 -# 100</w:t>
                   </w:r>
                 </w:p>
               </w:txbxContent>
@@ -3948,7 +5293,7 @@
           <w:noProof/>
         </w:rPr>
         <w:pict>
-          <v:shape id="Text Box 9" o:spid="_x0000_s1033" type="#_x0000_t202" style="position:absolute;margin-left:1.5pt;margin-top:7.15pt;width:461.3pt;height:33pt;z-index:251677696;visibility:visible;mso-width-relative:margin;mso-height-relative:margin" o:gfxdata="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">
+          <v:shape id="Text Box 9" o:spid="_x0000_s1029" type="#_x0000_t202" alt="" style="position:absolute;margin-left:1.5pt;margin-top:7.15pt;width:461.3pt;height:33pt;z-index:251677696;visibility:visible;mso-wrap-style:square;mso-wrap-edited:f;mso-width-percent:0;mso-height-percent:0;mso-width-percent:0;mso-height-percent:0;mso-width-relative:margin;mso-height-relative:margin;v-text-anchor:top">
             <v:textbox>
               <w:txbxContent>
                 <w:p>
@@ -3959,6 +5304,7 @@
                       <w:szCs w:val="20"/>
                     </w:rPr>
                   </w:pPr>
+                  <w:proofErr w:type="spellStart"/>
                   <w:r>
                     <w:rPr>
                       <w:rFonts w:ascii="Courier New" w:hAnsi="Courier New" w:cs="Courier New"/>
@@ -3967,13 +5313,78 @@
                     </w:rPr>
                     <w:t>raxml</w:t>
                   </w:r>
+                  <w:proofErr w:type="spellEnd"/>
                   <w:r>
                     <w:rPr>
                       <w:rFonts w:ascii="Courier New" w:hAnsi="Courier New" w:cs="Courier New"/>
                       <w:sz w:val="20"/>
                       <w:szCs w:val="20"/>
                     </w:rPr>
-                    <w:t xml:space="preserve"> -f b -t RAxML_bestTree.mlsearch -z RAxML_bootstrap.boot -m GTRGAMMAI -s helo-atp86.phy -n boottree -T 4</w:t>
+                    <w:t xml:space="preserve"> -f b -t </w:t>
+                  </w:r>
+                  <w:proofErr w:type="spellStart"/>
+                  <w:r>
+                    <w:rPr>
+                      <w:rFonts w:ascii="Courier New" w:hAnsi="Courier New" w:cs="Courier New"/>
+                      <w:sz w:val="20"/>
+                      <w:szCs w:val="20"/>
+                    </w:rPr>
+                    <w:t>RAxML_bestTree.mlsearch</w:t>
+                  </w:r>
+                  <w:proofErr w:type="spellEnd"/>
+                  <w:r>
+                    <w:rPr>
+                      <w:rFonts w:ascii="Courier New" w:hAnsi="Courier New" w:cs="Courier New"/>
+                      <w:sz w:val="20"/>
+                      <w:szCs w:val="20"/>
+                    </w:rPr>
+                    <w:t xml:space="preserve"> -z </w:t>
+                  </w:r>
+                  <w:proofErr w:type="spellStart"/>
+                  <w:r>
+                    <w:rPr>
+                      <w:rFonts w:ascii="Courier New" w:hAnsi="Courier New" w:cs="Courier New"/>
+                      <w:sz w:val="20"/>
+                      <w:szCs w:val="20"/>
+                    </w:rPr>
+                    <w:t>RAxML_</w:t>
+                  </w:r>
+                  <w:proofErr w:type="gramStart"/>
+                  <w:r>
+                    <w:rPr>
+                      <w:rFonts w:ascii="Courier New" w:hAnsi="Courier New" w:cs="Courier New"/>
+                      <w:sz w:val="20"/>
+                      <w:szCs w:val="20"/>
+                    </w:rPr>
+                    <w:t>bootstrap.boot</w:t>
+                  </w:r>
+                  <w:proofErr w:type="spellEnd"/>
+                  <w:proofErr w:type="gramEnd"/>
+                  <w:r>
+                    <w:rPr>
+                      <w:rFonts w:ascii="Courier New" w:hAnsi="Courier New" w:cs="Courier New"/>
+                      <w:sz w:val="20"/>
+                      <w:szCs w:val="20"/>
+                    </w:rPr>
+                    <w:t xml:space="preserve"> -m GTRGAMMAI -s helo-atp86.phy -n </w:t>
+                  </w:r>
+                  <w:proofErr w:type="spellStart"/>
+                  <w:r>
+                    <w:rPr>
+                      <w:rFonts w:ascii="Courier New" w:hAnsi="Courier New" w:cs="Courier New"/>
+                      <w:sz w:val="20"/>
+                      <w:szCs w:val="20"/>
+                    </w:rPr>
+                    <w:t>boottree</w:t>
+                  </w:r>
+                  <w:proofErr w:type="spellEnd"/>
+                  <w:r>
+                    <w:rPr>
+                      <w:rFonts w:ascii="Courier New" w:hAnsi="Courier New" w:cs="Courier New"/>
+                      <w:sz w:val="20"/>
+                      <w:szCs w:val="20"/>
+                    </w:rPr>
+                    <w:t xml:space="preserve"> -T 4</w:t>
                   </w:r>
                 </w:p>
               </w:txbxContent>
@@ -4008,18 +5419,21 @@
         </w:rPr>
         <w:t>This creates a tree file named “</w:t>
       </w:r>
+      <w:proofErr w:type="spellStart"/>
       <w:r>
         <w:rPr>
           <w:rFonts w:asciiTheme="minorHAnsi" w:hAnsiTheme="minorHAnsi"/>
         </w:rPr>
         <w:t>RAxML_bipartitionsBranchLabels.boottree</w:t>
       </w:r>
+      <w:proofErr w:type="spellEnd"/>
       <w:r>
         <w:rPr>
           <w:rFonts w:asciiTheme="minorHAnsi" w:hAnsiTheme="minorHAnsi"/>
         </w:rPr>
         <w:t xml:space="preserve">” which contains your best tree with the bootstrap values projected on it.  This file cannot be read by </w:t>
       </w:r>
+      <w:proofErr w:type="spellStart"/>
       <w:r>
         <w:rPr>
           <w:rFonts w:asciiTheme="minorHAnsi" w:hAnsiTheme="minorHAnsi"/>
@@ -4027,6 +5441,7 @@
         </w:rPr>
         <w:t>FigTree</w:t>
       </w:r>
+      <w:proofErr w:type="spellEnd"/>
       <w:r>
         <w:rPr>
           <w:rFonts w:asciiTheme="minorHAnsi" w:hAnsiTheme="minorHAnsi"/>
@@ -4037,8 +5452,23 @@
         <w:rPr>
           <w:rFonts w:asciiTheme="minorHAnsi" w:hAnsiTheme="minorHAnsi"/>
         </w:rPr>
-        <w:t xml:space="preserve"> I have written a perl script which converts it to a format readable by </w:t>
-      </w:r>
+        <w:t xml:space="preserve"> I have written a </w:t>
+      </w:r>
+      <w:proofErr w:type="spellStart"/>
+      <w:r>
+        <w:rPr>
+          <w:rFonts w:asciiTheme="minorHAnsi" w:hAnsiTheme="minorHAnsi"/>
+        </w:rPr>
+        <w:t>perl</w:t>
+      </w:r>
+      <w:proofErr w:type="spellEnd"/>
+      <w:r>
+        <w:rPr>
+          <w:rFonts w:asciiTheme="minorHAnsi" w:hAnsiTheme="minorHAnsi"/>
+        </w:rPr>
+        <w:t xml:space="preserve"> script which converts it to a format readable by </w:t>
+      </w:r>
+      <w:proofErr w:type="spellStart"/>
       <w:r>
         <w:rPr>
           <w:rFonts w:asciiTheme="minorHAnsi" w:hAnsiTheme="minorHAnsi"/>
@@ -4046,6 +5476,7 @@
         </w:rPr>
         <w:t>FigTree</w:t>
       </w:r>
+      <w:proofErr w:type="spellEnd"/>
       <w:r>
         <w:rPr>
           <w:rFonts w:asciiTheme="minorHAnsi" w:hAnsiTheme="minorHAnsi"/>
@@ -4056,7 +5487,35 @@
         <w:rPr>
           <w:rFonts w:asciiTheme="minorHAnsi" w:hAnsiTheme="minorHAnsi"/>
         </w:rPr>
-        <w:t>You may have to make the script executable (chmod u+x) to run it.</w:t>
+        <w:t>You may have to make the script executable (</w:t>
+      </w:r>
+      <w:proofErr w:type="spellStart"/>
+      <w:r>
+        <w:rPr>
+          <w:rFonts w:asciiTheme="minorHAnsi" w:hAnsiTheme="minorHAnsi"/>
+        </w:rPr>
+        <w:t>chmod</w:t>
+      </w:r>
+      <w:proofErr w:type="spellEnd"/>
+      <w:r>
+        <w:rPr>
+          <w:rFonts w:asciiTheme="minorHAnsi" w:hAnsiTheme="minorHAnsi"/>
+        </w:rPr>
+        <w:t xml:space="preserve"> </w:t>
+      </w:r>
+      <w:proofErr w:type="spellStart"/>
+      <w:r>
+        <w:rPr>
+          <w:rFonts w:asciiTheme="minorHAnsi" w:hAnsiTheme="minorHAnsi"/>
+        </w:rPr>
+        <w:t>u+x</w:t>
+      </w:r>
+      <w:proofErr w:type="spellEnd"/>
+      <w:r>
+        <w:rPr>
+          <w:rFonts w:asciiTheme="minorHAnsi" w:hAnsiTheme="minorHAnsi"/>
+        </w:rPr>
+        <w:t>) to run it.</w:t>
       </w:r>
     </w:p>
     <w:p>
@@ -4103,7 +5562,7 @@
           <w:noProof/>
         </w:rPr>
         <w:pict>
-          <v:shape id="Text Box 11" o:spid="_x0000_s1034" type="#_x0000_t202" style="position:absolute;margin-left:1.5pt;margin-top:2.55pt;width:461.3pt;height:24pt;z-index:251681792;visibility:visible;mso-width-relative:margin;mso-height-relative:margin" o:gfxdata="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">
+          <v:shape id="Text Box 11" o:spid="_x0000_s1028" type="#_x0000_t202" alt="" style="position:absolute;margin-left:1.5pt;margin-top:2.55pt;width:461.3pt;height:24pt;z-index:251681792;visibility:visible;mso-wrap-style:square;mso-wrap-edited:f;mso-width-percent:0;mso-height-percent:0;mso-width-percent:0;mso-height-percent:0;mso-width-relative:margin;mso-height-relative:margin;v-text-anchor:top">
             <v:textbox>
               <w:txbxContent>
                 <w:p>
@@ -4125,7 +5584,23 @@
                       <w:rFonts w:ascii="Courier New" w:hAnsi="Courier New" w:cs="Courier New"/>
                       <w:szCs w:val="24"/>
                     </w:rPr>
-                    <w:t xml:space="preserve">.pl RAxML_bipartitionsBranchLabels.boottree </w:t>
+                    <w:t xml:space="preserve">.pl </w:t>
+                  </w:r>
+                  <w:proofErr w:type="spellStart"/>
+                  <w:r>
+                    <w:rPr>
+                      <w:rFonts w:ascii="Courier New" w:hAnsi="Courier New" w:cs="Courier New"/>
+                      <w:szCs w:val="24"/>
+                    </w:rPr>
+                    <w:t>RAxML_bipartitionsBranchLabels.boottree</w:t>
+                  </w:r>
+                  <w:proofErr w:type="spellEnd"/>
+                  <w:r>
+                    <w:rPr>
+                      <w:rFonts w:ascii="Courier New" w:hAnsi="Courier New" w:cs="Courier New"/>
+                      <w:szCs w:val="24"/>
+                    </w:rPr>
+                    <w:t xml:space="preserve"> </w:t>
                   </w:r>
                 </w:p>
               </w:txbxContent>
@@ -4160,18 +5635,35 @@
         </w:rPr>
         <w:t>This will generate a new file named “</w:t>
       </w:r>
-      <w:r>
-        <w:rPr>
-          <w:rFonts w:asciiTheme="minorHAnsi" w:hAnsiTheme="minorHAnsi"/>
-        </w:rPr>
-        <w:t>RAxML_bipartitionsBranchLabels.boottree</w:t>
-      </w:r>
-      <w:r>
-        <w:rPr>
-          <w:rFonts w:asciiTheme="minorHAnsi" w:hAnsiTheme="minorHAnsi"/>
-        </w:rPr>
-        <w:t xml:space="preserve">.figtree.”  Open this tree in </w:t>
-      </w:r>
+      <w:proofErr w:type="spellStart"/>
+      <w:r>
+        <w:rPr>
+          <w:rFonts w:asciiTheme="minorHAnsi" w:hAnsiTheme="minorHAnsi"/>
+        </w:rPr>
+        <w:t>RAxML_</w:t>
+      </w:r>
+      <w:proofErr w:type="gramStart"/>
+      <w:r>
+        <w:rPr>
+          <w:rFonts w:asciiTheme="minorHAnsi" w:hAnsiTheme="minorHAnsi"/>
+        </w:rPr>
+        <w:t>bipartitionsBranchLabels.boottree</w:t>
+      </w:r>
+      <w:r>
+        <w:rPr>
+          <w:rFonts w:asciiTheme="minorHAnsi" w:hAnsiTheme="minorHAnsi"/>
+        </w:rPr>
+        <w:t>.figtree</w:t>
+      </w:r>
+      <w:proofErr w:type="spellEnd"/>
+      <w:proofErr w:type="gramEnd"/>
+      <w:r>
+        <w:rPr>
+          <w:rFonts w:asciiTheme="minorHAnsi" w:hAnsiTheme="minorHAnsi"/>
+        </w:rPr>
+        <w:t xml:space="preserve">.”  Open this tree in </w:t>
+      </w:r>
+      <w:proofErr w:type="spellStart"/>
       <w:r>
         <w:rPr>
           <w:rFonts w:asciiTheme="minorHAnsi" w:hAnsiTheme="minorHAnsi"/>
@@ -4179,6 +5671,7 @@
         </w:rPr>
         <w:t>FigTree</w:t>
       </w:r>
+      <w:proofErr w:type="spellEnd"/>
       <w:r>
         <w:rPr>
           <w:rFonts w:asciiTheme="minorHAnsi" w:hAnsiTheme="minorHAnsi"/>
@@ -4213,8 +5706,10 @@
         <w:rPr>
           <w:rFonts w:asciiTheme="minorHAnsi" w:hAnsiTheme="minorHAnsi"/>
         </w:rPr>
-        <w:t xml:space="preserve">  Make sure it is saved in your “exported_trees” folder.</w:t>
-      </w:r>
+        <w:t xml:space="preserve">  </w:t>
+      </w:r>
+      <w:bookmarkStart w:id="0" w:name="_GoBack"/>
+      <w:bookmarkEnd w:id="0"/>
     </w:p>
     <w:p>
       <w:pPr>
@@ -4269,7 +5764,7 @@
           <w:noProof/>
         </w:rPr>
         <w:pict>
-          <v:shape id="Text Box 12" o:spid="_x0000_s1035" type="#_x0000_t202" style="position:absolute;margin-left:1.5pt;margin-top:1.45pt;width:461.3pt;height:27.75pt;z-index:251683840;visibility:visible;mso-width-relative:margin;mso-height-relative:margin" o:gfxdata="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">
+          <v:shape id="Text Box 12" o:spid="_x0000_s1027" type="#_x0000_t202" alt="" style="position:absolute;margin-left:1.5pt;margin-top:1.45pt;width:461.3pt;height:27.75pt;z-index:251683840;visibility:visible;mso-wrap-style:square;mso-wrap-edited:f;mso-width-percent:0;mso-height-percent:0;mso-width-percent:0;mso-height-percent:0;mso-width-relative:margin;mso-height-relative:margin;v-text-anchor:top">
             <v:textbox>
               <w:txbxContent>
                 <w:p>
@@ -4280,13 +5775,32 @@
                       <w:szCs w:val="20"/>
                     </w:rPr>
                   </w:pPr>
+                  <w:proofErr w:type="spellStart"/>
                   <w:r>
                     <w:rPr>
                       <w:rFonts w:ascii="Courier New" w:hAnsi="Courier New" w:cs="Courier New"/>
                       <w:sz w:val="20"/>
                       <w:szCs w:val="20"/>
                     </w:rPr>
-                    <w:t>mpirun -n 4 raxml</w:t>
+                    <w:t>mpirun</w:t>
+                  </w:r>
+                  <w:proofErr w:type="spellEnd"/>
+                  <w:r>
+                    <w:rPr>
+                      <w:rFonts w:ascii="Courier New" w:hAnsi="Courier New" w:cs="Courier New"/>
+                      <w:sz w:val="20"/>
+                      <w:szCs w:val="20"/>
+                    </w:rPr>
+                    <w:t xml:space="preserve"> -n 4 </w:t>
+                  </w:r>
+                  <w:proofErr w:type="spellStart"/>
+                  <w:r>
+                    <w:rPr>
+                      <w:rFonts w:ascii="Courier New" w:hAnsi="Courier New" w:cs="Courier New"/>
+                      <w:sz w:val="20"/>
+                      <w:szCs w:val="20"/>
+                    </w:rPr>
+                    <w:t>raxml</w:t>
                   </w:r>
                   <w:r>
                     <w:rPr>
@@ -4294,7 +5808,34 @@
                       <w:sz w:val="20"/>
                       <w:szCs w:val="20"/>
                     </w:rPr>
-                    <w:t>MPI -p 1234 -f a -s helo-atp86.phy -n fastboot -m GTRGAMMAI -x 1234 -# 100</w:t>
+                    <w:t>MPI</w:t>
+                  </w:r>
+                  <w:proofErr w:type="spellEnd"/>
+                  <w:r>
+                    <w:rPr>
+                      <w:rFonts w:ascii="Courier New" w:hAnsi="Courier New" w:cs="Courier New"/>
+                      <w:sz w:val="20"/>
+                      <w:szCs w:val="20"/>
+                    </w:rPr>
+                    <w:t xml:space="preserve"> -p 1234 -f a -s helo-atp86.phy -n </w:t>
+                  </w:r>
+                  <w:proofErr w:type="spellStart"/>
+                  <w:r>
+                    <w:rPr>
+                      <w:rFonts w:ascii="Courier New" w:hAnsi="Courier New" w:cs="Courier New"/>
+                      <w:sz w:val="20"/>
+                      <w:szCs w:val="20"/>
+                    </w:rPr>
+                    <w:t>fastboot</w:t>
+                  </w:r>
+                  <w:proofErr w:type="spellEnd"/>
+                  <w:r>
+                    <w:rPr>
+                      <w:rFonts w:ascii="Courier New" w:hAnsi="Courier New" w:cs="Courier New"/>
+                      <w:sz w:val="20"/>
+                      <w:szCs w:val="20"/>
+                    </w:rPr>
+                    <w:t xml:space="preserve"> -m GTRGAMMAI -x 1234 -# 100</w:t>
                   </w:r>
                 </w:p>
               </w:txbxContent>
@@ -4329,6 +5870,7 @@
         </w:rPr>
         <w:t>This creates a tree file named “</w:t>
       </w:r>
+      <w:proofErr w:type="spellStart"/>
       <w:r>
         <w:rPr>
           <w:rFonts w:asciiTheme="minorHAnsi" w:hAnsiTheme="minorHAnsi"/>
@@ -4341,6 +5883,7 @@
         </w:rPr>
         <w:t>fastboot</w:t>
       </w:r>
+      <w:proofErr w:type="spellEnd"/>
       <w:r>
         <w:rPr>
           <w:rFonts w:asciiTheme="minorHAnsi" w:hAnsiTheme="minorHAnsi"/>
@@ -4357,7 +5900,21 @@
         <w:rPr>
           <w:rFonts w:asciiTheme="minorHAnsi" w:hAnsiTheme="minorHAnsi"/>
         </w:rPr>
-        <w:t xml:space="preserve"> perl script </w:t>
+        <w:t xml:space="preserve"> </w:t>
+      </w:r>
+      <w:proofErr w:type="spellStart"/>
+      <w:r>
+        <w:rPr>
+          <w:rFonts w:asciiTheme="minorHAnsi" w:hAnsiTheme="minorHAnsi"/>
+        </w:rPr>
+        <w:t>perl</w:t>
+      </w:r>
+      <w:proofErr w:type="spellEnd"/>
+      <w:r>
+        <w:rPr>
+          <w:rFonts w:asciiTheme="minorHAnsi" w:hAnsiTheme="minorHAnsi"/>
+        </w:rPr>
+        <w:t xml:space="preserve"> script </w:t>
       </w:r>
       <w:r>
         <w:rPr>
@@ -4371,6 +5928,7 @@
         </w:rPr>
         <w:t xml:space="preserve"> it to a format readable by </w:t>
       </w:r>
+      <w:proofErr w:type="spellStart"/>
       <w:r>
         <w:rPr>
           <w:rFonts w:asciiTheme="minorHAnsi" w:hAnsiTheme="minorHAnsi"/>
@@ -4378,6 +5936,7 @@
         </w:rPr>
         <w:t>FigTree</w:t>
       </w:r>
+      <w:proofErr w:type="spellEnd"/>
       <w:r>
         <w:rPr>
           <w:rFonts w:asciiTheme="minorHAnsi" w:hAnsiTheme="minorHAnsi"/>
@@ -4403,7 +5962,7 @@
           <w:noProof/>
         </w:rPr>
         <w:pict>
-          <v:shape id="Text Box 13" o:spid="_x0000_s1036" type="#_x0000_t202" style="position:absolute;margin-left:1.5pt;margin-top:2.4pt;width:461.3pt;height:21.75pt;z-index:251685888;visibility:visible;mso-width-relative:margin;mso-height-relative:margin" o:gfxdata="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">
+          <v:shape id="Text Box 13" o:spid="_x0000_s1026" type="#_x0000_t202" alt="" style="position:absolute;margin-left:1.5pt;margin-top:2.4pt;width:461.3pt;height:21.75pt;z-index:251685888;visibility:visible;mso-wrap-style:square;mso-wrap-edited:f;mso-width-percent:0;mso-height-percent:0;mso-width-percent:0;mso-height-percent:0;mso-width-relative:margin;mso-height-relative:margin;v-text-anchor:top">
             <v:textbox>
               <w:txbxContent>
                 <w:p>
@@ -4432,7 +5991,23 @@
                       <w:rFonts w:ascii="Courier New" w:hAnsi="Courier New" w:cs="Courier New"/>
                       <w:szCs w:val="24"/>
                     </w:rPr>
-                    <w:t xml:space="preserve">.pl RAxML_bipartitionsBranchLabels.fastboot </w:t>
+                    <w:t xml:space="preserve">.pl </w:t>
+                  </w:r>
+                  <w:proofErr w:type="spellStart"/>
+                  <w:r>
+                    <w:rPr>
+                      <w:rFonts w:ascii="Courier New" w:hAnsi="Courier New" w:cs="Courier New"/>
+                      <w:szCs w:val="24"/>
+                    </w:rPr>
+                    <w:t>RAxML_bipartitionsBranchLabels.fastboot</w:t>
+                  </w:r>
+                  <w:proofErr w:type="spellEnd"/>
+                  <w:r>
+                    <w:rPr>
+                      <w:rFonts w:ascii="Courier New" w:hAnsi="Courier New" w:cs="Courier New"/>
+                      <w:szCs w:val="24"/>
+                    </w:rPr>
+                    <w:t xml:space="preserve"> </w:t>
                   </w:r>
                 </w:p>
               </w:txbxContent>
@@ -4467,11 +6042,19 @@
         </w:rPr>
         <w:t>This will generate a new file named “</w:t>
       </w:r>
-      <w:r>
-        <w:rPr>
-          <w:rFonts w:asciiTheme="minorHAnsi" w:hAnsiTheme="minorHAnsi"/>
-        </w:rPr>
-        <w:t>RAxML_bipartitionsBranchLabels.</w:t>
+      <w:proofErr w:type="spellStart"/>
+      <w:r>
+        <w:rPr>
+          <w:rFonts w:asciiTheme="minorHAnsi" w:hAnsiTheme="minorHAnsi"/>
+        </w:rPr>
+        <w:t>RAxML_</w:t>
+      </w:r>
+      <w:proofErr w:type="gramStart"/>
+      <w:r>
+        <w:rPr>
+          <w:rFonts w:asciiTheme="minorHAnsi" w:hAnsiTheme="minorHAnsi"/>
+        </w:rPr>
+        <w:t>bipartitionsBranchLabels.</w:t>
       </w:r>
       <w:r>
         <w:rPr>
@@ -4483,8 +6066,17 @@
         <w:rPr>
           <w:rFonts w:asciiTheme="minorHAnsi" w:hAnsiTheme="minorHAnsi"/>
         </w:rPr>
-        <w:t xml:space="preserve">.figtree.”  Open this tree in </w:t>
-      </w:r>
+        <w:t>.figtree</w:t>
+      </w:r>
+      <w:proofErr w:type="spellEnd"/>
+      <w:proofErr w:type="gramEnd"/>
+      <w:r>
+        <w:rPr>
+          <w:rFonts w:asciiTheme="minorHAnsi" w:hAnsiTheme="minorHAnsi"/>
+        </w:rPr>
+        <w:t xml:space="preserve">.”  Open this tree in </w:t>
+      </w:r>
+      <w:proofErr w:type="spellStart"/>
       <w:r>
         <w:rPr>
           <w:rFonts w:asciiTheme="minorHAnsi" w:hAnsiTheme="minorHAnsi"/>
@@ -4492,6 +6084,7 @@
         </w:rPr>
         <w:t>FigTree</w:t>
       </w:r>
+      <w:proofErr w:type="spellEnd"/>
       <w:r>
         <w:rPr>
           <w:rFonts w:asciiTheme="minorHAnsi" w:hAnsiTheme="minorHAnsi"/>
@@ -4537,8 +6130,23 @@
           <w:rFonts w:asciiTheme="minorHAnsi" w:hAnsiTheme="minorHAnsi"/>
           <w:b/>
         </w:rPr>
-        <w:lastRenderedPageBreak/>
-        <w:t>An explanation of the flags used by RAxML for analysis:</w:t>
+        <w:t xml:space="preserve">An explanation of the flags used by </w:t>
+      </w:r>
+      <w:proofErr w:type="spellStart"/>
+      <w:r>
+        <w:rPr>
+          <w:rFonts w:asciiTheme="minorHAnsi" w:hAnsiTheme="minorHAnsi"/>
+          <w:b/>
+        </w:rPr>
+        <w:t>RAxML</w:t>
+      </w:r>
+      <w:proofErr w:type="spellEnd"/>
+      <w:r>
+        <w:rPr>
+          <w:rFonts w:asciiTheme="minorHAnsi" w:hAnsiTheme="minorHAnsi"/>
+          <w:b/>
+        </w:rPr>
+        <w:t xml:space="preserve"> for analysis:</w:t>
       </w:r>
     </w:p>
     <w:p>
@@ -4613,7 +6221,42 @@
         <w:rPr>
           <w:rFonts w:asciiTheme="minorHAnsi" w:hAnsiTheme="minorHAnsi"/>
         </w:rPr>
-        <w:t xml:space="preserve"> is a command to control the behavior of the program.  Using -f b will draw the bootstrap values onto a tree specified by the –t flag.  Using -f a will tell RAxML to conduct the rapid bootstrap analysis and search for the best maximum likelihood tree in a single run.  There are several other algorithms for this flag as well – see the RAxML instruction manual for details.  </w:t>
+        <w:t xml:space="preserve"> is a command to control the behavior of the program.  Using -f b will draw the bootstrap values onto a tree specified by the –t flag.  Using -f a will tell </w:t>
+      </w:r>
+      <w:proofErr w:type="spellStart"/>
+      <w:r>
+        <w:rPr>
+          <w:rFonts w:asciiTheme="minorHAnsi" w:hAnsiTheme="minorHAnsi"/>
+        </w:rPr>
+        <w:t>RAxML</w:t>
+      </w:r>
+      <w:proofErr w:type="spellEnd"/>
+      <w:r>
+        <w:rPr>
+          <w:rFonts w:asciiTheme="minorHAnsi" w:hAnsiTheme="minorHAnsi"/>
+        </w:rPr>
+        <w:t xml:space="preserve"> to conduct the rapid bootstrap analysis and search for the best maximum likelihood tree in </w:t>
+      </w:r>
+      <w:r>
+        <w:rPr>
+          <w:rFonts w:asciiTheme="minorHAnsi" w:hAnsiTheme="minorHAnsi"/>
+        </w:rPr>
+        <w:lastRenderedPageBreak/>
+        <w:t xml:space="preserve">a single run.  There are several other algorithms for this flag as well – see the </w:t>
+      </w:r>
+      <w:proofErr w:type="spellStart"/>
+      <w:r>
+        <w:rPr>
+          <w:rFonts w:asciiTheme="minorHAnsi" w:hAnsiTheme="minorHAnsi"/>
+        </w:rPr>
+        <w:t>RAxML</w:t>
+      </w:r>
+      <w:proofErr w:type="spellEnd"/>
+      <w:r>
+        <w:rPr>
+          <w:rFonts w:asciiTheme="minorHAnsi" w:hAnsiTheme="minorHAnsi"/>
+        </w:rPr>
+        <w:t xml:space="preserve"> instruction manual for details.  </w:t>
       </w:r>
     </w:p>
     <w:p>
@@ -4794,7 +6437,21 @@
         <w:rPr>
           <w:rFonts w:asciiTheme="minorHAnsi" w:hAnsiTheme="minorHAnsi"/>
         </w:rPr>
-        <w:t xml:space="preserve"> turns on the rapid bootstrapping algorithm, and specifies the random number seed for that algorithm.</w:t>
+        <w:t xml:space="preserve"> turns on the rapid bootstrapping </w:t>
+      </w:r>
+      <w:proofErr w:type="gramStart"/>
+      <w:r>
+        <w:rPr>
+          <w:rFonts w:asciiTheme="minorHAnsi" w:hAnsiTheme="minorHAnsi"/>
+        </w:rPr>
+        <w:t>algorithm, and</w:t>
+      </w:r>
+      <w:proofErr w:type="gramEnd"/>
+      <w:r>
+        <w:rPr>
+          <w:rFonts w:asciiTheme="minorHAnsi" w:hAnsiTheme="minorHAnsi"/>
+        </w:rPr>
+        <w:t xml:space="preserve"> specifies the random number seed for that algorithm.</w:t>
       </w:r>
     </w:p>
     <w:p>
@@ -4835,11 +6492,33 @@
           <w:rFonts w:asciiTheme="minorHAnsi" w:hAnsiTheme="minorHAnsi"/>
         </w:rPr>
       </w:pPr>
-      <w:r>
-        <w:rPr>
-          <w:rFonts w:asciiTheme="minorHAnsi" w:hAnsiTheme="minorHAnsi"/>
-        </w:rPr>
-        <w:t xml:space="preserve">RAxML has many more options as well.  If you are interested in using this program on your own data, these options can be found in the most recent version of the RAxML manual which </w:t>
+      <w:proofErr w:type="spellStart"/>
+      <w:r>
+        <w:rPr>
+          <w:rFonts w:asciiTheme="minorHAnsi" w:hAnsiTheme="minorHAnsi"/>
+        </w:rPr>
+        <w:t>RAxML</w:t>
+      </w:r>
+      <w:proofErr w:type="spellEnd"/>
+      <w:r>
+        <w:rPr>
+          <w:rFonts w:asciiTheme="minorHAnsi" w:hAnsiTheme="minorHAnsi"/>
+        </w:rPr>
+        <w:t xml:space="preserve"> has many more options as well.  If you are interested in using this program on your own data, these options can be found in the most recent version of the </w:t>
+      </w:r>
+      <w:proofErr w:type="spellStart"/>
+      <w:r>
+        <w:rPr>
+          <w:rFonts w:asciiTheme="minorHAnsi" w:hAnsiTheme="minorHAnsi"/>
+        </w:rPr>
+        <w:t>RAxML</w:t>
+      </w:r>
+      <w:proofErr w:type="spellEnd"/>
+      <w:r>
+        <w:rPr>
+          <w:rFonts w:asciiTheme="minorHAnsi" w:hAnsiTheme="minorHAnsi"/>
+        </w:rPr>
+        <w:t xml:space="preserve"> manual which </w:t>
       </w:r>
       <w:r>
         <w:rPr>
@@ -4979,7 +6658,7 @@
 </file>
 
 <file path=word/endnotes.xml><?xml version="1.0" encoding="utf-8"?>
-<w:endnotes xmlns:wpc="http://schemas.microsoft.com/office/word/2010/wordprocessingCanvas" xmlns:cx="http://schemas.microsoft.com/office/drawing/2014/chartex" xmlns:cx1="http://schemas.microsoft.com/office/drawing/2015/9/8/chartex" xmlns:cx2="http://schemas.microsoft.com/office/drawing/2015/10/21/chartex" xmlns:mc="http://schemas.openxmlformats.org/markup-compatibility/2006" xmlns:o="urn:schemas-microsoft-com:office:office" xmlns:r="http://schemas.openxmlformats.org/officeDocument/2006/relationships" xmlns:m="http://schemas.openxmlformats.org/officeDocument/2006/math" xmlns:v="urn:schemas-microsoft-com:vml" xmlns:wp14="http://schemas.microsoft.com/office/word/2010/wordprocessingDrawing" xmlns:wp="http://schemas.openxmlformats.org/drawingml/2006/wordprocessingDrawing" xmlns:w10="urn:schemas-microsoft-com:office:word" xmlns:w="http://schemas.openxmlformats.org/wordprocessingml/2006/main" xmlns:w14="http://schemas.microsoft.com/office/word/2010/wordml" xmlns:w15="http://schemas.microsoft.com/office/word/2012/wordml" xmlns:w16se="http://schemas.microsoft.com/office/word/2015/wordml/symex" xmlns:wpg="http://schemas.microsoft.com/office/word/2010/wordprocessingGroup" xmlns:wpi="http://schemas.microsoft.com/office/word/2010/wordprocessingInk" xmlns:wne="http://schemas.microsoft.com/office/word/2006/wordml" xmlns:wps="http://schemas.microsoft.com/office/word/2010/wordprocessingShape" mc:Ignorable="w14 w15 w16se wp14">
+<w:endnotes xmlns:wpc="http://schemas.microsoft.com/office/word/2010/wordprocessingCanvas" xmlns:cx="http://schemas.microsoft.com/office/drawing/2014/chartex" xmlns:cx1="http://schemas.microsoft.com/office/drawing/2015/9/8/chartex" xmlns:cx2="http://schemas.microsoft.com/office/drawing/2015/10/21/chartex" xmlns:cx3="http://schemas.microsoft.com/office/drawing/2016/5/9/chartex" xmlns:cx4="http://schemas.microsoft.com/office/drawing/2016/5/10/chartex" xmlns:cx5="http://schemas.microsoft.com/office/drawing/2016/5/11/chartex" xmlns:cx6="http://schemas.microsoft.com/office/drawing/2016/5/12/chartex" xmlns:cx7="http://schemas.microsoft.com/office/drawing/2016/5/13/chartex" xmlns:cx8="http://schemas.microsoft.com/office/drawing/2016/5/14/chartex" xmlns:mc="http://schemas.openxmlformats.org/markup-compatibility/2006" xmlns:aink="http://schemas.microsoft.com/office/drawing/2016/ink" xmlns:am3d="http://schemas.microsoft.com/office/drawing/2017/model3d" xmlns:o="urn:schemas-microsoft-com:office:office" xmlns:r="http://schemas.openxmlformats.org/officeDocument/2006/relationships" xmlns:m="http://schemas.openxmlformats.org/officeDocument/2006/math" xmlns:v="urn:schemas-microsoft-com:vml" xmlns:wp14="http://schemas.microsoft.com/office/word/2010/wordprocessingDrawing" xmlns:wp="http://schemas.openxmlformats.org/drawingml/2006/wordprocessingDrawing" xmlns:w10="urn:schemas-microsoft-com:office:word" xmlns:w="http://schemas.openxmlformats.org/wordprocessingml/2006/main" xmlns:w14="http://schemas.microsoft.com/office/word/2010/wordml" xmlns:w15="http://schemas.microsoft.com/office/word/2012/wordml" xmlns:w16cid="http://schemas.microsoft.com/office/word/2016/wordml/cid" xmlns:w16se="http://schemas.microsoft.com/office/word/2015/wordml/symex" xmlns:wpg="http://schemas.microsoft.com/office/word/2010/wordprocessingGroup" xmlns:wpi="http://schemas.microsoft.com/office/word/2010/wordprocessingInk" xmlns:wne="http://schemas.microsoft.com/office/word/2006/wordml" xmlns:wps="http://schemas.microsoft.com/office/word/2010/wordprocessingShape" mc:Ignorable="w14 w15 w16se w16cid wp14">
   <w:endnote w:type="separator" w:id="-1">
     <w:p>
       <w:r>
@@ -4998,7 +6677,7 @@
 </file>
 
 <file path=word/footer1.xml><?xml version="1.0" encoding="utf-8"?>
-<w:ftr xmlns:wpc="http://schemas.microsoft.com/office/word/2010/wordprocessingCanvas" xmlns:cx="http://schemas.microsoft.com/office/drawing/2014/chartex" xmlns:cx1="http://schemas.microsoft.com/office/drawing/2015/9/8/chartex" xmlns:cx2="http://schemas.microsoft.com/office/drawing/2015/10/21/chartex" xmlns:mc="http://schemas.openxmlformats.org/markup-compatibility/2006" xmlns:o="urn:schemas-microsoft-com:office:office" xmlns:r="http://schemas.openxmlformats.org/officeDocument/2006/relationships" xmlns:m="http://schemas.openxmlformats.org/officeDocument/2006/math" xmlns:v="urn:schemas-microsoft-com:vml" xmlns:wp14="http://schemas.microsoft.com/office/word/2010/wordprocessingDrawing" xmlns:wp="http://schemas.openxmlformats.org/drawingml/2006/wordprocessingDrawing" xmlns:w10="urn:schemas-microsoft-com:office:word" xmlns:w="http://schemas.openxmlformats.org/wordprocessingml/2006/main" xmlns:w14="http://schemas.microsoft.com/office/word/2010/wordml" xmlns:w15="http://schemas.microsoft.com/office/word/2012/wordml" xmlns:w16se="http://schemas.microsoft.com/office/word/2015/wordml/symex" xmlns:wpg="http://schemas.microsoft.com/office/word/2010/wordprocessingGroup" xmlns:wpi="http://schemas.microsoft.com/office/word/2010/wordprocessingInk" xmlns:wne="http://schemas.microsoft.com/office/word/2006/wordml" xmlns:wps="http://schemas.microsoft.com/office/word/2010/wordprocessingShape" mc:Ignorable="w14 w15 w16se wp14">
+<w:ftr xmlns:wpc="http://schemas.microsoft.com/office/word/2010/wordprocessingCanvas" xmlns:cx="http://schemas.microsoft.com/office/drawing/2014/chartex" xmlns:cx1="http://schemas.microsoft.com/office/drawing/2015/9/8/chartex" xmlns:cx2="http://schemas.microsoft.com/office/drawing/2015/10/21/chartex" xmlns:cx3="http://schemas.microsoft.com/office/drawing/2016/5/9/chartex" xmlns:cx4="http://schemas.microsoft.com/office/drawing/2016/5/10/chartex" xmlns:cx5="http://schemas.microsoft.com/office/drawing/2016/5/11/chartex" xmlns:cx6="http://schemas.microsoft.com/office/drawing/2016/5/12/chartex" xmlns:cx7="http://schemas.microsoft.com/office/drawing/2016/5/13/chartex" xmlns:cx8="http://schemas.microsoft.com/office/drawing/2016/5/14/chartex" xmlns:mc="http://schemas.openxmlformats.org/markup-compatibility/2006" xmlns:aink="http://schemas.microsoft.com/office/drawing/2016/ink" xmlns:am3d="http://schemas.microsoft.com/office/drawing/2017/model3d" xmlns:o="urn:schemas-microsoft-com:office:office" xmlns:r="http://schemas.openxmlformats.org/officeDocument/2006/relationships" xmlns:m="http://schemas.openxmlformats.org/officeDocument/2006/math" xmlns:v="urn:schemas-microsoft-com:vml" xmlns:wp14="http://schemas.microsoft.com/office/word/2010/wordprocessingDrawing" xmlns:wp="http://schemas.openxmlformats.org/drawingml/2006/wordprocessingDrawing" xmlns:w10="urn:schemas-microsoft-com:office:word" xmlns:w="http://schemas.openxmlformats.org/wordprocessingml/2006/main" xmlns:w14="http://schemas.microsoft.com/office/word/2010/wordml" xmlns:w15="http://schemas.microsoft.com/office/word/2012/wordml" xmlns:w16cid="http://schemas.microsoft.com/office/word/2016/wordml/cid" xmlns:w16se="http://schemas.microsoft.com/office/word/2015/wordml/symex" xmlns:wpg="http://schemas.microsoft.com/office/word/2010/wordprocessingGroup" xmlns:wpi="http://schemas.microsoft.com/office/word/2010/wordprocessingInk" xmlns:wne="http://schemas.microsoft.com/office/word/2006/wordml" xmlns:wps="http://schemas.microsoft.com/office/word/2010/wordprocessingShape" mc:Ignorable="w14 w15 w16se w16cid wp14">
   <w:sdt>
     <w:sdtPr>
       <w:id w:val="15907782"/>
@@ -5057,7 +6736,7 @@
 </file>
 
 <file path=word/footnotes.xml><?xml version="1.0" encoding="utf-8"?>
-<w:footnotes xmlns:wpc="http://schemas.microsoft.com/office/word/2010/wordprocessingCanvas" xmlns:cx="http://schemas.microsoft.com/office/drawing/2014/chartex" xmlns:cx1="http://schemas.microsoft.com/office/drawing/2015/9/8/chartex" xmlns:cx2="http://schemas.microsoft.com/office/drawing/2015/10/21/chartex" xmlns:mc="http://schemas.openxmlformats.org/markup-compatibility/2006" xmlns:o="urn:schemas-microsoft-com:office:office" xmlns:r="http://schemas.openxmlformats.org/officeDocument/2006/relationships" xmlns:m="http://schemas.openxmlformats.org/officeDocument/2006/math" xmlns:v="urn:schemas-microsoft-com:vml" xmlns:wp14="http://schemas.microsoft.com/office/word/2010/wordprocessingDrawing" xmlns:wp="http://schemas.openxmlformats.org/drawingml/2006/wordprocessingDrawing" xmlns:w10="urn:schemas-microsoft-com:office:word" xmlns:w="http://schemas.openxmlformats.org/wordprocessingml/2006/main" xmlns:w14="http://schemas.microsoft.com/office/word/2010/wordml" xmlns:w15="http://schemas.microsoft.com/office/word/2012/wordml" xmlns:w16se="http://schemas.microsoft.com/office/word/2015/wordml/symex" xmlns:wpg="http://schemas.microsoft.com/office/word/2010/wordprocessingGroup" xmlns:wpi="http://schemas.microsoft.com/office/word/2010/wordprocessingInk" xmlns:wne="http://schemas.microsoft.com/office/word/2006/wordml" xmlns:wps="http://schemas.microsoft.com/office/word/2010/wordprocessingShape" mc:Ignorable="w14 w15 w16se wp14">
+<w:footnotes xmlns:wpc="http://schemas.microsoft.com/office/word/2010/wordprocessingCanvas" xmlns:cx="http://schemas.microsoft.com/office/drawing/2014/chartex" xmlns:cx1="http://schemas.microsoft.com/office/drawing/2015/9/8/chartex" xmlns:cx2="http://schemas.microsoft.com/office/drawing/2015/10/21/chartex" xmlns:cx3="http://schemas.microsoft.com/office/drawing/2016/5/9/chartex" xmlns:cx4="http://schemas.microsoft.com/office/drawing/2016/5/10/chartex" xmlns:cx5="http://schemas.microsoft.com/office/drawing/2016/5/11/chartex" xmlns:cx6="http://schemas.microsoft.com/office/drawing/2016/5/12/chartex" xmlns:cx7="http://schemas.microsoft.com/office/drawing/2016/5/13/chartex" xmlns:cx8="http://schemas.microsoft.com/office/drawing/2016/5/14/chartex" xmlns:mc="http://schemas.openxmlformats.org/markup-compatibility/2006" xmlns:aink="http://schemas.microsoft.com/office/drawing/2016/ink" xmlns:am3d="http://schemas.microsoft.com/office/drawing/2017/model3d" xmlns:o="urn:schemas-microsoft-com:office:office" xmlns:r="http://schemas.openxmlformats.org/officeDocument/2006/relationships" xmlns:m="http://schemas.openxmlformats.org/officeDocument/2006/math" xmlns:v="urn:schemas-microsoft-com:vml" xmlns:wp14="http://schemas.microsoft.com/office/word/2010/wordprocessingDrawing" xmlns:wp="http://schemas.openxmlformats.org/drawingml/2006/wordprocessingDrawing" xmlns:w10="urn:schemas-microsoft-com:office:word" xmlns:w="http://schemas.openxmlformats.org/wordprocessingml/2006/main" xmlns:w14="http://schemas.microsoft.com/office/word/2010/wordml" xmlns:w15="http://schemas.microsoft.com/office/word/2012/wordml" xmlns:w16cid="http://schemas.microsoft.com/office/word/2016/wordml/cid" xmlns:w16se="http://schemas.microsoft.com/office/word/2015/wordml/symex" xmlns:wpg="http://schemas.microsoft.com/office/word/2010/wordprocessingGroup" xmlns:wpi="http://schemas.microsoft.com/office/word/2010/wordprocessingInk" xmlns:wne="http://schemas.microsoft.com/office/word/2006/wordml" xmlns:wps="http://schemas.microsoft.com/office/word/2010/wordprocessingShape" mc:Ignorable="w14 w15 w16se w16cid wp14">
   <w:footnote w:type="separator" w:id="-1">
     <w:p>
       <w:r>
@@ -5076,7 +6755,7 @@
 </file>
 
 <file path=word/numbering.xml><?xml version="1.0" encoding="utf-8"?>
-<w:numbering xmlns:wpc="http://schemas.microsoft.com/office/word/2010/wordprocessingCanvas" xmlns:cx="http://schemas.microsoft.com/office/drawing/2014/chartex" xmlns:cx1="http://schemas.microsoft.com/office/drawing/2015/9/8/chartex" xmlns:cx2="http://schemas.microsoft.com/office/drawing/2015/10/21/chartex" xmlns:mc="http://schemas.openxmlformats.org/markup-compatibility/2006" xmlns:o="urn:schemas-microsoft-com:office:office" xmlns:r="http://schemas.openxmlformats.org/officeDocument/2006/relationships" xmlns:m="http://schemas.openxmlformats.org/officeDocument/2006/math" xmlns:v="urn:schemas-microsoft-com:vml" xmlns:wp14="http://schemas.microsoft.com/office/word/2010/wordprocessingDrawing" xmlns:wp="http://schemas.openxmlformats.org/drawingml/2006/wordprocessingDrawing" xmlns:w10="urn:schemas-microsoft-com:office:word" xmlns:w="http://schemas.openxmlformats.org/wordprocessingml/2006/main" xmlns:w14="http://schemas.microsoft.com/office/word/2010/wordml" xmlns:w15="http://schemas.microsoft.com/office/word/2012/wordml" xmlns:w16se="http://schemas.microsoft.com/office/word/2015/wordml/symex" xmlns:wpg="http://schemas.microsoft.com/office/word/2010/wordprocessingGroup" xmlns:wpi="http://schemas.microsoft.com/office/word/2010/wordprocessingInk" xmlns:wne="http://schemas.microsoft.com/office/word/2006/wordml" xmlns:wps="http://schemas.microsoft.com/office/word/2010/wordprocessingShape" mc:Ignorable="w14 w15 w16se wp14">
+<w:numbering xmlns:wpc="http://schemas.microsoft.com/office/word/2010/wordprocessingCanvas" xmlns:cx="http://schemas.microsoft.com/office/drawing/2014/chartex" xmlns:cx1="http://schemas.microsoft.com/office/drawing/2015/9/8/chartex" xmlns:cx2="http://schemas.microsoft.com/office/drawing/2015/10/21/chartex" xmlns:cx3="http://schemas.microsoft.com/office/drawing/2016/5/9/chartex" xmlns:cx4="http://schemas.microsoft.com/office/drawing/2016/5/10/chartex" xmlns:cx5="http://schemas.microsoft.com/office/drawing/2016/5/11/chartex" xmlns:cx6="http://schemas.microsoft.com/office/drawing/2016/5/12/chartex" xmlns:cx7="http://schemas.microsoft.com/office/drawing/2016/5/13/chartex" xmlns:cx8="http://schemas.microsoft.com/office/drawing/2016/5/14/chartex" xmlns:mc="http://schemas.openxmlformats.org/markup-compatibility/2006" xmlns:aink="http://schemas.microsoft.com/office/drawing/2016/ink" xmlns:am3d="http://schemas.microsoft.com/office/drawing/2017/model3d" xmlns:o="urn:schemas-microsoft-com:office:office" xmlns:r="http://schemas.openxmlformats.org/officeDocument/2006/relationships" xmlns:m="http://schemas.openxmlformats.org/officeDocument/2006/math" xmlns:v="urn:schemas-microsoft-com:vml" xmlns:wp14="http://schemas.microsoft.com/office/word/2010/wordprocessingDrawing" xmlns:wp="http://schemas.openxmlformats.org/drawingml/2006/wordprocessingDrawing" xmlns:w10="urn:schemas-microsoft-com:office:word" xmlns:w="http://schemas.openxmlformats.org/wordprocessingml/2006/main" xmlns:w14="http://schemas.microsoft.com/office/word/2010/wordml" xmlns:w15="http://schemas.microsoft.com/office/word/2012/wordml" xmlns:w16cid="http://schemas.microsoft.com/office/word/2016/wordml/cid" xmlns:w16se="http://schemas.microsoft.com/office/word/2015/wordml/symex" xmlns:wpg="http://schemas.microsoft.com/office/word/2010/wordprocessingGroup" xmlns:wpi="http://schemas.microsoft.com/office/word/2010/wordprocessingInk" xmlns:wne="http://schemas.microsoft.com/office/word/2006/wordml" xmlns:wps="http://schemas.microsoft.com/office/word/2010/wordprocessingShape" mc:Ignorable="w14 w15 w16se w16cid wp14">
   <w:abstractNum w:abstractNumId="0" w15:restartNumberingAfterBreak="0">
     <w:nsid w:val="015426C2"/>
     <w:multiLevelType w:val="hybridMultilevel"/>
@@ -6446,7 +8125,7 @@
 </file>
 
 <file path=word/styles.xml><?xml version="1.0" encoding="utf-8"?>
-<w:styles xmlns:mc="http://schemas.openxmlformats.org/markup-compatibility/2006" xmlns:r="http://schemas.openxmlformats.org/officeDocument/2006/relationships" xmlns:w="http://schemas.openxmlformats.org/wordprocessingml/2006/main" xmlns:w14="http://schemas.microsoft.com/office/word/2010/wordml" xmlns:w15="http://schemas.microsoft.com/office/word/2012/wordml" xmlns:w16se="http://schemas.microsoft.com/office/word/2015/wordml/symex" mc:Ignorable="w14 w15 w16se">
+<w:styles xmlns:mc="http://schemas.openxmlformats.org/markup-compatibility/2006" xmlns:r="http://schemas.openxmlformats.org/officeDocument/2006/relationships" xmlns:w="http://schemas.openxmlformats.org/wordprocessingml/2006/main" xmlns:w14="http://schemas.microsoft.com/office/word/2010/wordml" xmlns:w15="http://schemas.microsoft.com/office/word/2012/wordml" xmlns:w16cid="http://schemas.microsoft.com/office/word/2016/wordml/cid" xmlns:w16se="http://schemas.microsoft.com/office/word/2015/wordml/symex" mc:Ignorable="w14 w15 w16se w16cid">
   <w:docDefaults>
     <w:rPrDefault>
       <w:rPr>
@@ -6458,7 +8137,7 @@
     </w:rPrDefault>
     <w:pPrDefault/>
   </w:docDefaults>
-  <w:latentStyles w:defLockedState="0" w:defUIPriority="99" w:defSemiHidden="0" w:defUnhideWhenUsed="0" w:defQFormat="0" w:count="372">
+  <w:latentStyles w:defLockedState="0" w:defUIPriority="99" w:defSemiHidden="0" w:defUnhideWhenUsed="0" w:defQFormat="0" w:count="375">
     <w:lsdException w:name="Normal" w:uiPriority="0" w:qFormat="1"/>
     <w:lsdException w:name="heading 1" w:uiPriority="9" w:qFormat="1"/>
     <w:lsdException w:name="heading 2" w:semiHidden="1" w:uiPriority="9" w:unhideWhenUsed="1" w:qFormat="1"/>
@@ -6564,7 +8243,6 @@
     <w:lsdException w:name="HTML Sample" w:semiHidden="1" w:unhideWhenUsed="1"/>
     <w:lsdException w:name="HTML Typewriter" w:semiHidden="1" w:unhideWhenUsed="1"/>
     <w:lsdException w:name="HTML Variable" w:semiHidden="1" w:unhideWhenUsed="1"/>
-    <w:lsdException w:name="Normal Table" w:semiHidden="1" w:unhideWhenUsed="1"/>
     <w:lsdException w:name="annotation subject" w:semiHidden="1" w:unhideWhenUsed="1"/>
     <w:lsdException w:name="No List" w:semiHidden="1" w:unhideWhenUsed="1"/>
     <w:lsdException w:name="Outline List 1" w:semiHidden="1" w:unhideWhenUsed="1"/>
@@ -6609,7 +8287,6 @@
     <w:lsdException w:name="Table Professional" w:semiHidden="1" w:unhideWhenUsed="1"/>
     <w:lsdException w:name="Table Subtle 1" w:semiHidden="1" w:unhideWhenUsed="1"/>
     <w:lsdException w:name="Table Subtle 2" w:semiHidden="1" w:unhideWhenUsed="1"/>
-    <w:lsdException w:name="Table Web 1" w:semiHidden="1" w:unhideWhenUsed="1"/>
     <w:lsdException w:name="Table Web 2" w:semiHidden="1" w:unhideWhenUsed="1"/>
     <w:lsdException w:name="Table Web 3" w:semiHidden="1" w:unhideWhenUsed="1"/>
     <w:lsdException w:name="Balloon Text" w:semiHidden="1" w:unhideWhenUsed="1"/>
@@ -6831,6 +8508,9 @@
     <w:lsdException w:name="List Table 6 Colorful Accent 6" w:uiPriority="51"/>
     <w:lsdException w:name="List Table 7 Colorful Accent 6" w:uiPriority="52"/>
     <w:lsdException w:name="Mention" w:semiHidden="1" w:unhideWhenUsed="1"/>
+    <w:lsdException w:name="Smart Hyperlink" w:semiHidden="1" w:unhideWhenUsed="1"/>
+    <w:lsdException w:name="Hashtag" w:semiHidden="1" w:unhideWhenUsed="1"/>
+    <w:lsdException w:name="Unresolved Mention" w:semiHidden="1" w:unhideWhenUsed="1"/>
   </w:latentStyles>
   <w:style w:type="paragraph" w:default="1" w:styleId="Normal">
     <w:name w:val="Normal"/>

</xml_diff>